<commit_message>
Updated CV (August 22, 2021)
</commit_message>
<xml_diff>
--- a/static/SamuelJens_CV.docx
+++ b/static/SamuelJens_CV.docx
@@ -1,6 +1,6 @@
 
 <file path=word/document.xml><?xml version="1.0" encoding="utf-8"?>
-<w:document xmlns:wpc="http://schemas.microsoft.com/office/word/2010/wordprocessingCanvas" xmlns:cx="http://schemas.microsoft.com/office/drawing/2014/chartex" xmlns:cx1="http://schemas.microsoft.com/office/drawing/2015/9/8/chartex" xmlns:cx2="http://schemas.microsoft.com/office/drawing/2015/10/21/chartex" xmlns:cx3="http://schemas.microsoft.com/office/drawing/2016/5/9/chartex" xmlns:cx4="http://schemas.microsoft.com/office/drawing/2016/5/10/chartex" xmlns:cx5="http://schemas.microsoft.com/office/drawing/2016/5/11/chartex" xmlns:cx6="http://schemas.microsoft.com/office/drawing/2016/5/12/chartex" xmlns:cx7="http://schemas.microsoft.com/office/drawing/2016/5/13/chartex" xmlns:cx8="http://schemas.microsoft.com/office/drawing/2016/5/14/chartex" xmlns:mc="http://schemas.openxmlformats.org/markup-compatibility/2006" xmlns:aink="http://schemas.microsoft.com/office/drawing/2016/ink" xmlns:am3d="http://schemas.microsoft.com/office/drawing/2017/model3d" xmlns:o="urn:schemas-microsoft-com:office:office" xmlns:r="http://schemas.openxmlformats.org/officeDocument/2006/relationships" xmlns:m="http://schemas.openxmlformats.org/officeDocument/2006/math" xmlns:v="urn:schemas-microsoft-com:vml" xmlns:wp14="http://schemas.microsoft.com/office/word/2010/wordprocessingDrawing" xmlns:wp="http://schemas.openxmlformats.org/drawingml/2006/wordprocessingDrawing" xmlns:w10="urn:schemas-microsoft-com:office:word" xmlns:w="http://schemas.openxmlformats.org/wordprocessingml/2006/main" xmlns:w14="http://schemas.microsoft.com/office/word/2010/wordml" xmlns:w15="http://schemas.microsoft.com/office/word/2012/wordml" xmlns:w16cex="http://schemas.microsoft.com/office/word/2018/wordml/cex" xmlns:w16cid="http://schemas.microsoft.com/office/word/2016/wordml/cid" xmlns:w16="http://schemas.microsoft.com/office/word/2018/wordml" xmlns:w16se="http://schemas.microsoft.com/office/word/2015/wordml/symex" xmlns:wpg="http://schemas.microsoft.com/office/word/2010/wordprocessingGroup" xmlns:wpi="http://schemas.microsoft.com/office/word/2010/wordprocessingInk" xmlns:wne="http://schemas.microsoft.com/office/word/2006/wordml" xmlns:wps="http://schemas.microsoft.com/office/word/2010/wordprocessingShape" mc:Ignorable="w14 w15 w16se w16cid w16 w16cex wp14">
+<w:document xmlns:wpc="http://schemas.microsoft.com/office/word/2010/wordprocessingCanvas" xmlns:cx="http://schemas.microsoft.com/office/drawing/2014/chartex" xmlns:cx1="http://schemas.microsoft.com/office/drawing/2015/9/8/chartex" xmlns:cx2="http://schemas.microsoft.com/office/drawing/2015/10/21/chartex" xmlns:cx3="http://schemas.microsoft.com/office/drawing/2016/5/9/chartex" xmlns:cx4="http://schemas.microsoft.com/office/drawing/2016/5/10/chartex" xmlns:cx5="http://schemas.microsoft.com/office/drawing/2016/5/11/chartex" xmlns:cx6="http://schemas.microsoft.com/office/drawing/2016/5/12/chartex" xmlns:cx7="http://schemas.microsoft.com/office/drawing/2016/5/13/chartex" xmlns:cx8="http://schemas.microsoft.com/office/drawing/2016/5/14/chartex" xmlns:mc="http://schemas.openxmlformats.org/markup-compatibility/2006" xmlns:aink="http://schemas.microsoft.com/office/drawing/2016/ink" xmlns:am3d="http://schemas.microsoft.com/office/drawing/2017/model3d" xmlns:o="urn:schemas-microsoft-com:office:office" xmlns:r="http://schemas.openxmlformats.org/officeDocument/2006/relationships" xmlns:m="http://schemas.openxmlformats.org/officeDocument/2006/math" xmlns:v="urn:schemas-microsoft-com:vml" xmlns:wp14="http://schemas.microsoft.com/office/word/2010/wordprocessingDrawing" xmlns:wp="http://schemas.openxmlformats.org/drawingml/2006/wordprocessingDrawing" xmlns:w10="urn:schemas-microsoft-com:office:word" xmlns:w="http://schemas.openxmlformats.org/wordprocessingml/2006/main" xmlns:w14="http://schemas.microsoft.com/office/word/2010/wordml" xmlns:w15="http://schemas.microsoft.com/office/word/2012/wordml" xmlns:w16cex="http://schemas.microsoft.com/office/word/2018/wordml/cex" xmlns:w16cid="http://schemas.microsoft.com/office/word/2016/wordml/cid" xmlns:w16="http://schemas.microsoft.com/office/word/2018/wordml" xmlns:w16sdtdh="http://schemas.microsoft.com/office/word/2020/wordml/sdtdatahash" xmlns:w16se="http://schemas.microsoft.com/office/word/2015/wordml/symex" xmlns:wpg="http://schemas.microsoft.com/office/word/2010/wordprocessingGroup" xmlns:wpi="http://schemas.microsoft.com/office/word/2010/wordprocessingInk" xmlns:wne="http://schemas.microsoft.com/office/word/2006/wordml" xmlns:wps="http://schemas.microsoft.com/office/word/2010/wordprocessingShape" mc:Ignorable="w14 w15 w16se w16cid w16 w16cex w16sdtdh wp14">
   <w:body>
     <w:p>
       <w:pPr>
@@ -158,7 +158,7 @@
           <w:sz w:val="28"/>
           <w:szCs w:val="28"/>
         </w:rPr>
-        <w:t>website</w:t>
+        <w:t>www.samueljens.com</w:t>
       </w:r>
       <w:r>
         <w:rPr>
@@ -166,7 +166,7 @@
           <w:sz w:val="28"/>
           <w:szCs w:val="28"/>
         </w:rPr>
-        <w:t xml:space="preserve">                            </w:t>
+        <w:t xml:space="preserve">                           </w:t>
       </w:r>
       <w:r>
         <w:rPr>
@@ -466,19 +466,7 @@
         <w:rPr>
           <w:rFonts w:ascii="Times New Roman" w:hAnsi="Times New Roman" w:cs="Times New Roman"/>
         </w:rPr>
-        <w:t>, and Yanna Krupnikov “</w:t>
-      </w:r>
-      <w:r>
-        <w:rPr>
-          <w:rFonts w:ascii="Times New Roman" w:hAnsi="Times New Roman" w:cs="Times New Roman"/>
-        </w:rPr>
-        <w:t>Their Economic Pain, Our Emotional Gain: Can Schadenfreude Motivate Responses to Redistributive Polices?</w:t>
-      </w:r>
-      <w:r>
-        <w:rPr>
-          <w:rFonts w:ascii="Times New Roman" w:hAnsi="Times New Roman" w:cs="Times New Roman"/>
-        </w:rPr>
-        <w:t>”</w:t>
+        <w:t>, and Yanna Krupnikov “Their Economic Pain, Our Emotional Gain: Can Schadenfreude Motivate Responses to Redistributive Polices?”</w:t>
       </w:r>
     </w:p>
     <w:p>
@@ -918,7 +906,123 @@
           <w:rFonts w:ascii="Times New Roman" w:hAnsi="Times New Roman" w:cs="Times New Roman"/>
           <w:b/>
         </w:rPr>
-        <w:t>REFERENCES</w:t>
+        <w:t>REFERENCE</w:t>
+      </w:r>
+      <w:r>
+        <w:rPr>
+          <w:rFonts w:ascii="Times New Roman" w:hAnsi="Times New Roman" w:cs="Times New Roman"/>
+          <w:b/>
+        </w:rPr>
+        <w:t>(</w:t>
+      </w:r>
+      <w:r>
+        <w:rPr>
+          <w:rFonts w:ascii="Times New Roman" w:hAnsi="Times New Roman" w:cs="Times New Roman"/>
+          <w:b/>
+        </w:rPr>
+        <w:t>S</w:t>
+      </w:r>
+      <w:r>
+        <w:rPr>
+          <w:rFonts w:ascii="Times New Roman" w:hAnsi="Times New Roman" w:cs="Times New Roman"/>
+          <w:b/>
+        </w:rPr>
+        <w:t>)</w:t>
+      </w:r>
+    </w:p>
+    <w:p>
+      <w:pPr>
+        <w:tabs>
+          <w:tab w:val="left" w:pos="2733"/>
+        </w:tabs>
+        <w:rPr>
+          <w:rFonts w:ascii="Times New Roman" w:hAnsi="Times New Roman" w:cs="Times New Roman"/>
+          <w:bCs/>
+        </w:rPr>
+      </w:pPr>
+    </w:p>
+    <w:p>
+      <w:pPr>
+        <w:tabs>
+          <w:tab w:val="left" w:pos="2733"/>
+        </w:tabs>
+        <w:rPr>
+          <w:rFonts w:ascii="Times New Roman" w:hAnsi="Times New Roman" w:cs="Times New Roman"/>
+          <w:bCs/>
+        </w:rPr>
+      </w:pPr>
+      <w:r>
+        <w:rPr>
+          <w:rFonts w:ascii="Times New Roman" w:hAnsi="Times New Roman" w:cs="Times New Roman"/>
+          <w:bCs/>
+        </w:rPr>
+        <w:t xml:space="preserve">Ryan Vander </w:t>
+      </w:r>
+      <w:proofErr w:type="spellStart"/>
+      <w:r>
+        <w:rPr>
+          <w:rFonts w:ascii="Times New Roman" w:hAnsi="Times New Roman" w:cs="Times New Roman"/>
+          <w:bCs/>
+        </w:rPr>
+        <w:t>Wielen</w:t>
+      </w:r>
+      <w:proofErr w:type="spellEnd"/>
+      <w:r>
+        <w:rPr>
+          <w:rFonts w:ascii="Times New Roman" w:hAnsi="Times New Roman" w:cs="Times New Roman"/>
+          <w:bCs/>
+        </w:rPr>
+        <w:t>, PhD (advisor)</w:t>
+      </w:r>
+    </w:p>
+    <w:p>
+      <w:pPr>
+        <w:tabs>
+          <w:tab w:val="left" w:pos="2733"/>
+        </w:tabs>
+        <w:rPr>
+          <w:rFonts w:ascii="Times New Roman" w:hAnsi="Times New Roman" w:cs="Times New Roman"/>
+          <w:bCs/>
+        </w:rPr>
+      </w:pPr>
+      <w:r>
+        <w:rPr>
+          <w:rFonts w:ascii="Times New Roman" w:hAnsi="Times New Roman" w:cs="Times New Roman"/>
+          <w:bCs/>
+        </w:rPr>
+        <w:t>Department of Political Science, Stony Brook University</w:t>
+      </w:r>
+    </w:p>
+    <w:p>
+      <w:pPr>
+        <w:tabs>
+          <w:tab w:val="left" w:pos="2733"/>
+        </w:tabs>
+        <w:rPr>
+          <w:rFonts w:ascii="Times New Roman" w:hAnsi="Times New Roman" w:cs="Times New Roman"/>
+          <w:bCs/>
+        </w:rPr>
+      </w:pPr>
+      <w:r>
+        <w:rPr>
+          <w:rFonts w:ascii="Times New Roman" w:hAnsi="Times New Roman" w:cs="Times New Roman"/>
+          <w:bCs/>
+        </w:rPr>
+        <w:t>Email</w:t>
+      </w:r>
+      <w:r>
+        <w:rPr>
+          <w:rFonts w:ascii="Times New Roman" w:hAnsi="Times New Roman" w:cs="Times New Roman"/>
+          <w:bCs/>
+        </w:rPr>
+        <w:t xml:space="preserve">: </w:t>
+      </w:r>
+      <w:r>
+        <w:rPr>
+          <w:rFonts w:ascii="Times New Roman" w:hAnsi="Times New Roman" w:cs="Times New Roman"/>
+          <w:bCs/>
+        </w:rPr>
+        <w:t>ryan.vanderwielen@stonybrook.edu</w:t>
       </w:r>
     </w:p>
     <w:p>
@@ -936,9 +1040,8 @@
         <w:rPr>
           <w:rFonts w:ascii="Times New Roman" w:hAnsi="Times New Roman" w:cs="Times New Roman"/>
           <w:bCs/>
-          <w:highlight w:val="yellow"/>
-        </w:rPr>
-        <w:t>Advisors</w:t>
+        </w:rPr>
+        <w:t xml:space="preserve"> </w:t>
       </w:r>
     </w:p>
     <w:sectPr>
@@ -953,7 +1056,7 @@
 </file>
 
 <file path=word/numbering.xml><?xml version="1.0" encoding="utf-8"?>
-<w:numbering xmlns:wpc="http://schemas.microsoft.com/office/word/2010/wordprocessingCanvas" xmlns:cx="http://schemas.microsoft.com/office/drawing/2014/chartex" xmlns:cx1="http://schemas.microsoft.com/office/drawing/2015/9/8/chartex" xmlns:cx2="http://schemas.microsoft.com/office/drawing/2015/10/21/chartex" xmlns:cx3="http://schemas.microsoft.com/office/drawing/2016/5/9/chartex" xmlns:cx4="http://schemas.microsoft.com/office/drawing/2016/5/10/chartex" xmlns:cx5="http://schemas.microsoft.com/office/drawing/2016/5/11/chartex" xmlns:cx6="http://schemas.microsoft.com/office/drawing/2016/5/12/chartex" xmlns:cx7="http://schemas.microsoft.com/office/drawing/2016/5/13/chartex" xmlns:cx8="http://schemas.microsoft.com/office/drawing/2016/5/14/chartex" xmlns:mc="http://schemas.openxmlformats.org/markup-compatibility/2006" xmlns:aink="http://schemas.microsoft.com/office/drawing/2016/ink" xmlns:am3d="http://schemas.microsoft.com/office/drawing/2017/model3d" xmlns:o="urn:schemas-microsoft-com:office:office" xmlns:r="http://schemas.openxmlformats.org/officeDocument/2006/relationships" xmlns:m="http://schemas.openxmlformats.org/officeDocument/2006/math" xmlns:v="urn:schemas-microsoft-com:vml" xmlns:wp14="http://schemas.microsoft.com/office/word/2010/wordprocessingDrawing" xmlns:wp="http://schemas.openxmlformats.org/drawingml/2006/wordprocessingDrawing" xmlns:w10="urn:schemas-microsoft-com:office:word" xmlns:w="http://schemas.openxmlformats.org/wordprocessingml/2006/main" xmlns:w14="http://schemas.microsoft.com/office/word/2010/wordml" xmlns:w15="http://schemas.microsoft.com/office/word/2012/wordml" xmlns:w16cex="http://schemas.microsoft.com/office/word/2018/wordml/cex" xmlns:w16cid="http://schemas.microsoft.com/office/word/2016/wordml/cid" xmlns:w16="http://schemas.microsoft.com/office/word/2018/wordml" xmlns:w16se="http://schemas.microsoft.com/office/word/2015/wordml/symex" xmlns:wpg="http://schemas.microsoft.com/office/word/2010/wordprocessingGroup" xmlns:wpi="http://schemas.microsoft.com/office/word/2010/wordprocessingInk" xmlns:wne="http://schemas.microsoft.com/office/word/2006/wordml" xmlns:wps="http://schemas.microsoft.com/office/word/2010/wordprocessingShape" mc:Ignorable="w14 w15 w16se w16cid w16 w16cex wp14">
+<w:numbering xmlns:wpc="http://schemas.microsoft.com/office/word/2010/wordprocessingCanvas" xmlns:cx="http://schemas.microsoft.com/office/drawing/2014/chartex" xmlns:cx1="http://schemas.microsoft.com/office/drawing/2015/9/8/chartex" xmlns:cx2="http://schemas.microsoft.com/office/drawing/2015/10/21/chartex" xmlns:cx3="http://schemas.microsoft.com/office/drawing/2016/5/9/chartex" xmlns:cx4="http://schemas.microsoft.com/office/drawing/2016/5/10/chartex" xmlns:cx5="http://schemas.microsoft.com/office/drawing/2016/5/11/chartex" xmlns:cx6="http://schemas.microsoft.com/office/drawing/2016/5/12/chartex" xmlns:cx7="http://schemas.microsoft.com/office/drawing/2016/5/13/chartex" xmlns:cx8="http://schemas.microsoft.com/office/drawing/2016/5/14/chartex" xmlns:mc="http://schemas.openxmlformats.org/markup-compatibility/2006" xmlns:aink="http://schemas.microsoft.com/office/drawing/2016/ink" xmlns:am3d="http://schemas.microsoft.com/office/drawing/2017/model3d" xmlns:o="urn:schemas-microsoft-com:office:office" xmlns:r="http://schemas.openxmlformats.org/officeDocument/2006/relationships" xmlns:m="http://schemas.openxmlformats.org/officeDocument/2006/math" xmlns:v="urn:schemas-microsoft-com:vml" xmlns:wp14="http://schemas.microsoft.com/office/word/2010/wordprocessingDrawing" xmlns:wp="http://schemas.openxmlformats.org/drawingml/2006/wordprocessingDrawing" xmlns:w10="urn:schemas-microsoft-com:office:word" xmlns:w="http://schemas.openxmlformats.org/wordprocessingml/2006/main" xmlns:w14="http://schemas.microsoft.com/office/word/2010/wordml" xmlns:w15="http://schemas.microsoft.com/office/word/2012/wordml" xmlns:w16cex="http://schemas.microsoft.com/office/word/2018/wordml/cex" xmlns:w16cid="http://schemas.microsoft.com/office/word/2016/wordml/cid" xmlns:w16="http://schemas.microsoft.com/office/word/2018/wordml" xmlns:w16sdtdh="http://schemas.microsoft.com/office/word/2020/wordml/sdtdatahash" xmlns:w16se="http://schemas.microsoft.com/office/word/2015/wordml/symex" xmlns:wpg="http://schemas.microsoft.com/office/word/2010/wordprocessingGroup" xmlns:wpi="http://schemas.microsoft.com/office/word/2010/wordprocessingInk" xmlns:wne="http://schemas.microsoft.com/office/word/2006/wordml" xmlns:wps="http://schemas.microsoft.com/office/word/2010/wordprocessingShape" mc:Ignorable="w14 w15 w16se w16cid w16 w16cex w16sdtdh wp14">
   <w:abstractNum w:abstractNumId="0" w15:restartNumberingAfterBreak="0">
     <w:nsid w:val="063678BE"/>
     <w:multiLevelType w:val="hybridMultilevel"/>
@@ -1538,7 +1641,7 @@
 </file>
 
 <file path=word/styles.xml><?xml version="1.0" encoding="utf-8"?>
-<w:styles xmlns:mc="http://schemas.openxmlformats.org/markup-compatibility/2006" xmlns:r="http://schemas.openxmlformats.org/officeDocument/2006/relationships" xmlns:w="http://schemas.openxmlformats.org/wordprocessingml/2006/main" xmlns:w14="http://schemas.microsoft.com/office/word/2010/wordml" xmlns:w15="http://schemas.microsoft.com/office/word/2012/wordml" xmlns:w16cex="http://schemas.microsoft.com/office/word/2018/wordml/cex" xmlns:w16cid="http://schemas.microsoft.com/office/word/2016/wordml/cid" xmlns:w16="http://schemas.microsoft.com/office/word/2018/wordml" xmlns:w16se="http://schemas.microsoft.com/office/word/2015/wordml/symex" mc:Ignorable="w14 w15 w16se w16cid w16 w16cex">
+<w:styles xmlns:mc="http://schemas.openxmlformats.org/markup-compatibility/2006" xmlns:r="http://schemas.openxmlformats.org/officeDocument/2006/relationships" xmlns:w="http://schemas.openxmlformats.org/wordprocessingml/2006/main" xmlns:w14="http://schemas.microsoft.com/office/word/2010/wordml" xmlns:w15="http://schemas.microsoft.com/office/word/2012/wordml" xmlns:w16cex="http://schemas.microsoft.com/office/word/2018/wordml/cex" xmlns:w16cid="http://schemas.microsoft.com/office/word/2016/wordml/cid" xmlns:w16="http://schemas.microsoft.com/office/word/2018/wordml" xmlns:w16sdtdh="http://schemas.microsoft.com/office/word/2020/wordml/sdtdatahash" xmlns:w16se="http://schemas.microsoft.com/office/word/2015/wordml/symex" mc:Ignorable="w14 w15 w16se w16cid w16 w16cex w16sdtdh">
   <w:docDefaults>
     <w:rPrDefault>
       <w:rPr>

</xml_diff>

<commit_message>
Updated website files (November 2021)
</commit_message>
<xml_diff>
--- a/static/SamuelJens_CV.docx
+++ b/static/SamuelJens_CV.docx
@@ -143,6 +143,60 @@
           <w:rFonts w:ascii="Times New Roman" w:hAnsi="Times New Roman" w:cs="Times New Roman"/>
           <w:sz w:val="28"/>
           <w:szCs w:val="28"/>
+        </w:rPr>
+        <w:sectPr>
+          <w:headerReference w:type="default" r:id="rId8"/>
+          <w:type w:val="continuous"/>
+          <w:pgSz w:w="12240" w:h="15840"/>
+          <w:pgMar w:top="1440" w:right="1440" w:bottom="1440" w:left="1440" w:header="720" w:footer="720" w:gutter="0"/>
+          <w:cols w:space="720"/>
+          <w:docGrid w:linePitch="360"/>
+        </w:sectPr>
+      </w:pPr>
+      <w:r>
+        <w:rPr>
+          <w:rFonts w:ascii="Times New Roman" w:hAnsi="Times New Roman" w:cs="Times New Roman"/>
+          <w:sz w:val="28"/>
+          <w:szCs w:val="28"/>
+        </w:rPr>
+        <w:t>www.samueljens.com</w:t>
+      </w:r>
+      <w:r>
+        <w:rPr>
+          <w:rFonts w:ascii="Times New Roman" w:hAnsi="Times New Roman" w:cs="Times New Roman"/>
+          <w:sz w:val="28"/>
+          <w:szCs w:val="28"/>
+        </w:rPr>
+        <w:t xml:space="preserve">                           </w:t>
+      </w:r>
+      <w:r>
+        <w:rPr>
+          <w:rFonts w:ascii="Times New Roman" w:hAnsi="Times New Roman" w:cs="Times New Roman"/>
+          <w:sz w:val="28"/>
+          <w:szCs w:val="28"/>
+        </w:rPr>
+        <w:t xml:space="preserve"> </w:t>
+      </w:r>
+      <w:r>
+        <w:rPr>
+          <w:rFonts w:ascii="Times New Roman" w:hAnsi="Times New Roman" w:cs="Times New Roman"/>
+          <w:sz w:val="28"/>
+          <w:szCs w:val="28"/>
+        </w:rPr>
+        <w:t xml:space="preserve">     </w:t>
+      </w:r>
+    </w:p>
+    <w:p>
+      <w:pPr>
+        <w:rPr>
+          <w:rFonts w:ascii="Times New Roman" w:hAnsi="Times New Roman" w:cs="Times New Roman"/>
+        </w:rPr>
+      </w:pPr>
+    </w:p>
+    <w:p>
+      <w:pPr>
+        <w:rPr>
+          <w:rFonts w:ascii="Times New Roman" w:hAnsi="Times New Roman" w:cs="Times New Roman"/>
         </w:rPr>
         <w:sectPr>
           <w:type w:val="continuous"/>
@@ -152,59 +206,6 @@
           <w:docGrid w:linePitch="360"/>
         </w:sectPr>
       </w:pPr>
-      <w:r>
-        <w:rPr>
-          <w:rFonts w:ascii="Times New Roman" w:hAnsi="Times New Roman" w:cs="Times New Roman"/>
-          <w:sz w:val="28"/>
-          <w:szCs w:val="28"/>
-        </w:rPr>
-        <w:t>www.samueljens.com</w:t>
-      </w:r>
-      <w:r>
-        <w:rPr>
-          <w:rFonts w:ascii="Times New Roman" w:hAnsi="Times New Roman" w:cs="Times New Roman"/>
-          <w:sz w:val="28"/>
-          <w:szCs w:val="28"/>
-        </w:rPr>
-        <w:t xml:space="preserve">                           </w:t>
-      </w:r>
-      <w:r>
-        <w:rPr>
-          <w:rFonts w:ascii="Times New Roman" w:hAnsi="Times New Roman" w:cs="Times New Roman"/>
-          <w:sz w:val="28"/>
-          <w:szCs w:val="28"/>
-        </w:rPr>
-        <w:t xml:space="preserve"> </w:t>
-      </w:r>
-      <w:r>
-        <w:rPr>
-          <w:rFonts w:ascii="Times New Roman" w:hAnsi="Times New Roman" w:cs="Times New Roman"/>
-          <w:sz w:val="28"/>
-          <w:szCs w:val="28"/>
-        </w:rPr>
-        <w:t xml:space="preserve">     </w:t>
-      </w:r>
-    </w:p>
-    <w:p>
-      <w:pPr>
-        <w:rPr>
-          <w:rFonts w:ascii="Times New Roman" w:hAnsi="Times New Roman" w:cs="Times New Roman"/>
-        </w:rPr>
-      </w:pPr>
-    </w:p>
-    <w:p>
-      <w:pPr>
-        <w:rPr>
-          <w:rFonts w:ascii="Times New Roman" w:hAnsi="Times New Roman" w:cs="Times New Roman"/>
-        </w:rPr>
-        <w:sectPr>
-          <w:type w:val="continuous"/>
-          <w:pgSz w:w="12240" w:h="15840"/>
-          <w:pgMar w:top="1440" w:right="1440" w:bottom="1440" w:left="1440" w:header="720" w:footer="720" w:gutter="0"/>
-          <w:cols w:space="720"/>
-          <w:docGrid w:linePitch="360"/>
-        </w:sectPr>
-      </w:pPr>
     </w:p>
     <w:p>
       <w:pPr>
@@ -466,7 +467,19 @@
         <w:rPr>
           <w:rFonts w:ascii="Times New Roman" w:hAnsi="Times New Roman" w:cs="Times New Roman"/>
         </w:rPr>
-        <w:t>, and Yanna Krupnikov “Their Economic Pain, Our Emotional Gain: Can Schadenfreude Motivate Responses to Redistributive Polices?”</w:t>
+        <w:t>, and Yanna Krupnikov “Their Economic Pain, Our Emotional Gain: Can Schadenfreude Motivate Responses to Redistributive Polic</w:t>
+      </w:r>
+      <w:r>
+        <w:rPr>
+          <w:rFonts w:ascii="Times New Roman" w:hAnsi="Times New Roman" w:cs="Times New Roman"/>
+        </w:rPr>
+        <w:t>i</w:t>
+      </w:r>
+      <w:r>
+        <w:rPr>
+          <w:rFonts w:ascii="Times New Roman" w:hAnsi="Times New Roman" w:cs="Times New Roman"/>
+        </w:rPr>
+        <w:t>es?”</w:t>
       </w:r>
     </w:p>
     <w:p>
@@ -604,36 +617,7 @@
           <w:rFonts w:ascii="Times New Roman" w:hAnsi="Times New Roman" w:cs="Times New Roman"/>
           <w:bCs/>
         </w:rPr>
-        <w:t>Fall 2020, Winter 2021, Spring 2021</w:t>
-      </w:r>
-    </w:p>
-    <w:p>
-      <w:pPr>
-        <w:tabs>
-          <w:tab w:val="left" w:pos="2733"/>
-        </w:tabs>
-        <w:rPr>
-          <w:rFonts w:ascii="Times New Roman" w:hAnsi="Times New Roman" w:cs="Times New Roman"/>
-          <w:bCs/>
-        </w:rPr>
-      </w:pPr>
-    </w:p>
-    <w:p>
-      <w:pPr>
-        <w:tabs>
-          <w:tab w:val="left" w:pos="2733"/>
-        </w:tabs>
-        <w:rPr>
-          <w:rFonts w:ascii="Times New Roman" w:hAnsi="Times New Roman" w:cs="Times New Roman"/>
-          <w:bCs/>
-        </w:rPr>
-      </w:pPr>
-      <w:r>
-        <w:rPr>
-          <w:rFonts w:ascii="Times New Roman" w:hAnsi="Times New Roman" w:cs="Times New Roman"/>
-          <w:bCs/>
-        </w:rPr>
-        <w:t>POL 323: The US Congress</w:t>
+        <w:t>Fall 2020</w:t>
       </w:r>
     </w:p>
     <w:p>
@@ -656,7 +640,176 @@
           <w:rFonts w:ascii="Times New Roman" w:hAnsi="Times New Roman" w:cs="Times New Roman"/>
           <w:bCs/>
         </w:rPr>
+        <w:t>Winter 2021, Spring 2021</w:t>
+      </w:r>
+    </w:p>
+    <w:p>
+      <w:pPr>
+        <w:pStyle w:val="ListParagraph"/>
+        <w:numPr>
+          <w:ilvl w:val="0"/>
+          <w:numId w:val="5"/>
+        </w:numPr>
+        <w:tabs>
+          <w:tab w:val="left" w:pos="2733"/>
+        </w:tabs>
+        <w:rPr>
+          <w:rFonts w:ascii="Times New Roman" w:hAnsi="Times New Roman" w:cs="Times New Roman"/>
+          <w:bCs/>
+        </w:rPr>
+      </w:pPr>
+      <w:r>
+        <w:rPr>
+          <w:rFonts w:ascii="Times New Roman" w:hAnsi="Times New Roman" w:cs="Times New Roman"/>
+          <w:bCs/>
+        </w:rPr>
+        <w:t>Winter 2022</w:t>
+      </w:r>
+    </w:p>
+    <w:p>
+      <w:pPr>
+        <w:tabs>
+          <w:tab w:val="left" w:pos="2733"/>
+        </w:tabs>
+        <w:rPr>
+          <w:rFonts w:ascii="Times New Roman" w:hAnsi="Times New Roman" w:cs="Times New Roman"/>
+          <w:bCs/>
+        </w:rPr>
+      </w:pPr>
+    </w:p>
+    <w:p>
+      <w:pPr>
+        <w:tabs>
+          <w:tab w:val="left" w:pos="2733"/>
+        </w:tabs>
+        <w:rPr>
+          <w:rFonts w:ascii="Times New Roman" w:hAnsi="Times New Roman" w:cs="Times New Roman"/>
+          <w:bCs/>
+        </w:rPr>
+      </w:pPr>
+      <w:r>
+        <w:rPr>
+          <w:rFonts w:ascii="Times New Roman" w:hAnsi="Times New Roman" w:cs="Times New Roman"/>
+          <w:bCs/>
+        </w:rPr>
+        <w:t>POL 323: The U</w:t>
+      </w:r>
+      <w:r>
+        <w:rPr>
+          <w:rFonts w:ascii="Times New Roman" w:hAnsi="Times New Roman" w:cs="Times New Roman"/>
+          <w:bCs/>
+        </w:rPr>
+        <w:t>.</w:t>
+      </w:r>
+      <w:r>
+        <w:rPr>
+          <w:rFonts w:ascii="Times New Roman" w:hAnsi="Times New Roman" w:cs="Times New Roman"/>
+          <w:bCs/>
+        </w:rPr>
+        <w:t>S</w:t>
+      </w:r>
+      <w:r>
+        <w:rPr>
+          <w:rFonts w:ascii="Times New Roman" w:hAnsi="Times New Roman" w:cs="Times New Roman"/>
+          <w:bCs/>
+        </w:rPr>
+        <w:t>.</w:t>
+      </w:r>
+      <w:r>
+        <w:rPr>
+          <w:rFonts w:ascii="Times New Roman" w:hAnsi="Times New Roman" w:cs="Times New Roman"/>
+          <w:bCs/>
+        </w:rPr>
+        <w:t xml:space="preserve"> Congress</w:t>
+      </w:r>
+    </w:p>
+    <w:p>
+      <w:pPr>
+        <w:pStyle w:val="ListParagraph"/>
+        <w:numPr>
+          <w:ilvl w:val="0"/>
+          <w:numId w:val="5"/>
+        </w:numPr>
+        <w:tabs>
+          <w:tab w:val="left" w:pos="2733"/>
+        </w:tabs>
+        <w:rPr>
+          <w:rFonts w:ascii="Times New Roman" w:hAnsi="Times New Roman" w:cs="Times New Roman"/>
+          <w:bCs/>
+        </w:rPr>
+      </w:pPr>
+      <w:r>
+        <w:rPr>
+          <w:rFonts w:ascii="Times New Roman" w:hAnsi="Times New Roman" w:cs="Times New Roman"/>
+          <w:bCs/>
+        </w:rPr>
         <w:t>Fall 2021</w:t>
+      </w:r>
+    </w:p>
+    <w:p>
+      <w:pPr>
+        <w:tabs>
+          <w:tab w:val="left" w:pos="2733"/>
+        </w:tabs>
+        <w:rPr>
+          <w:rFonts w:ascii="Times New Roman" w:hAnsi="Times New Roman" w:cs="Times New Roman"/>
+          <w:bCs/>
+        </w:rPr>
+      </w:pPr>
+    </w:p>
+    <w:p>
+      <w:pPr>
+        <w:tabs>
+          <w:tab w:val="left" w:pos="2733"/>
+        </w:tabs>
+        <w:rPr>
+          <w:rFonts w:ascii="Times New Roman" w:hAnsi="Times New Roman" w:cs="Times New Roman"/>
+          <w:bCs/>
+        </w:rPr>
+      </w:pPr>
+      <w:r>
+        <w:rPr>
+          <w:rFonts w:ascii="Times New Roman" w:hAnsi="Times New Roman" w:cs="Times New Roman"/>
+          <w:bCs/>
+        </w:rPr>
+        <w:t xml:space="preserve">POL 369/ISE 369: </w:t>
+      </w:r>
+      <w:r>
+        <w:rPr>
+          <w:rFonts w:ascii="Times New Roman" w:hAnsi="Times New Roman" w:cs="Times New Roman"/>
+          <w:bCs/>
+        </w:rPr>
+        <w:t xml:space="preserve">Introduction to </w:t>
+      </w:r>
+      <w:r>
+        <w:rPr>
+          <w:rFonts w:ascii="Times New Roman" w:hAnsi="Times New Roman" w:cs="Times New Roman"/>
+          <w:bCs/>
+        </w:rPr>
+        <w:t>Political Informatics</w:t>
+      </w:r>
+    </w:p>
+    <w:p>
+      <w:pPr>
+        <w:pStyle w:val="ListParagraph"/>
+        <w:numPr>
+          <w:ilvl w:val="0"/>
+          <w:numId w:val="6"/>
+        </w:numPr>
+        <w:tabs>
+          <w:tab w:val="left" w:pos="2733"/>
+        </w:tabs>
+        <w:rPr>
+          <w:rFonts w:ascii="Times New Roman" w:hAnsi="Times New Roman" w:cs="Times New Roman"/>
+          <w:bCs/>
+        </w:rPr>
+      </w:pPr>
+      <w:r>
+        <w:rPr>
+          <w:rFonts w:ascii="Times New Roman" w:hAnsi="Times New Roman" w:cs="Times New Roman"/>
+          <w:bCs/>
+        </w:rPr>
+        <w:t>Spring 2022</w:t>
       </w:r>
     </w:p>
     <w:p>
@@ -764,6 +917,7 @@
           <w:rFonts w:ascii="Times New Roman" w:hAnsi="Times New Roman" w:cs="Times New Roman"/>
           <w:bCs/>
         </w:rPr>
+        <w:lastRenderedPageBreak/>
         <w:t>M</w:t>
       </w:r>
       <w:r>
@@ -848,7 +1002,6 @@
         <w:rPr>
           <w:rFonts w:ascii="Times New Roman" w:hAnsi="Times New Roman" w:cs="Times New Roman"/>
         </w:rPr>
-        <w:lastRenderedPageBreak/>
         <w:t>Best Paper, American Politics, presented at MPSA 2019 (“Their economic pain, our emotional gain? How punishing the rich motivates concerns about inequality” with Hannah Nam and Yanna Krupnikov)</w:t>
       </w:r>
     </w:p>
@@ -893,6 +1046,9 @@
     </w:p>
     <w:p>
       <w:pPr>
+        <w:pBdr>
+          <w:bottom w:val="single" w:sz="4" w:space="1" w:color="auto"/>
+        </w:pBdr>
         <w:tabs>
           <w:tab w:val="left" w:pos="2733"/>
         </w:tabs>
@@ -1055,6 +1211,64 @@
 </w:document>
 </file>
 
+<file path=word/endnotes.xml><?xml version="1.0" encoding="utf-8"?>
+<w:endnotes xmlns:wpc="http://schemas.microsoft.com/office/word/2010/wordprocessingCanvas" xmlns:cx="http://schemas.microsoft.com/office/drawing/2014/chartex" xmlns:cx1="http://schemas.microsoft.com/office/drawing/2015/9/8/chartex" xmlns:cx2="http://schemas.microsoft.com/office/drawing/2015/10/21/chartex" xmlns:cx3="http://schemas.microsoft.com/office/drawing/2016/5/9/chartex" xmlns:cx4="http://schemas.microsoft.com/office/drawing/2016/5/10/chartex" xmlns:cx5="http://schemas.microsoft.com/office/drawing/2016/5/11/chartex" xmlns:cx6="http://schemas.microsoft.com/office/drawing/2016/5/12/chartex" xmlns:cx7="http://schemas.microsoft.com/office/drawing/2016/5/13/chartex" xmlns:cx8="http://schemas.microsoft.com/office/drawing/2016/5/14/chartex" xmlns:mc="http://schemas.openxmlformats.org/markup-compatibility/2006" xmlns:aink="http://schemas.microsoft.com/office/drawing/2016/ink" xmlns:am3d="http://schemas.microsoft.com/office/drawing/2017/model3d" xmlns:o="urn:schemas-microsoft-com:office:office" xmlns:r="http://schemas.openxmlformats.org/officeDocument/2006/relationships" xmlns:m="http://schemas.openxmlformats.org/officeDocument/2006/math" xmlns:v="urn:schemas-microsoft-com:vml" xmlns:wp14="http://schemas.microsoft.com/office/word/2010/wordprocessingDrawing" xmlns:wp="http://schemas.openxmlformats.org/drawingml/2006/wordprocessingDrawing" xmlns:w10="urn:schemas-microsoft-com:office:word" xmlns:w="http://schemas.openxmlformats.org/wordprocessingml/2006/main" xmlns:w14="http://schemas.microsoft.com/office/word/2010/wordml" xmlns:w15="http://schemas.microsoft.com/office/word/2012/wordml" xmlns:w16cex="http://schemas.microsoft.com/office/word/2018/wordml/cex" xmlns:w16cid="http://schemas.microsoft.com/office/word/2016/wordml/cid" xmlns:w16="http://schemas.microsoft.com/office/word/2018/wordml" xmlns:w16sdtdh="http://schemas.microsoft.com/office/word/2020/wordml/sdtdatahash" xmlns:w16se="http://schemas.microsoft.com/office/word/2015/wordml/symex" xmlns:wpg="http://schemas.microsoft.com/office/word/2010/wordprocessingGroup" xmlns:wpi="http://schemas.microsoft.com/office/word/2010/wordprocessingInk" xmlns:wne="http://schemas.microsoft.com/office/word/2006/wordml" xmlns:wps="http://schemas.microsoft.com/office/word/2010/wordprocessingShape" mc:Ignorable="w14 w15 w16se w16cid w16 w16cex w16sdtdh wp14">
+  <w:endnote w:type="separator" w:id="-1">
+    <w:p>
+      <w:r>
+        <w:separator/>
+      </w:r>
+    </w:p>
+  </w:endnote>
+  <w:endnote w:type="continuationSeparator" w:id="0">
+    <w:p>
+      <w:r>
+        <w:continuationSeparator/>
+      </w:r>
+    </w:p>
+  </w:endnote>
+</w:endnotes>
+</file>
+
+<file path=word/footnotes.xml><?xml version="1.0" encoding="utf-8"?>
+<w:footnotes xmlns:wpc="http://schemas.microsoft.com/office/word/2010/wordprocessingCanvas" xmlns:cx="http://schemas.microsoft.com/office/drawing/2014/chartex" xmlns:cx1="http://schemas.microsoft.com/office/drawing/2015/9/8/chartex" xmlns:cx2="http://schemas.microsoft.com/office/drawing/2015/10/21/chartex" xmlns:cx3="http://schemas.microsoft.com/office/drawing/2016/5/9/chartex" xmlns:cx4="http://schemas.microsoft.com/office/drawing/2016/5/10/chartex" xmlns:cx5="http://schemas.microsoft.com/office/drawing/2016/5/11/chartex" xmlns:cx6="http://schemas.microsoft.com/office/drawing/2016/5/12/chartex" xmlns:cx7="http://schemas.microsoft.com/office/drawing/2016/5/13/chartex" xmlns:cx8="http://schemas.microsoft.com/office/drawing/2016/5/14/chartex" xmlns:mc="http://schemas.openxmlformats.org/markup-compatibility/2006" xmlns:aink="http://schemas.microsoft.com/office/drawing/2016/ink" xmlns:am3d="http://schemas.microsoft.com/office/drawing/2017/model3d" xmlns:o="urn:schemas-microsoft-com:office:office" xmlns:r="http://schemas.openxmlformats.org/officeDocument/2006/relationships" xmlns:m="http://schemas.openxmlformats.org/officeDocument/2006/math" xmlns:v="urn:schemas-microsoft-com:vml" xmlns:wp14="http://schemas.microsoft.com/office/word/2010/wordprocessingDrawing" xmlns:wp="http://schemas.openxmlformats.org/drawingml/2006/wordprocessingDrawing" xmlns:w10="urn:schemas-microsoft-com:office:word" xmlns:w="http://schemas.openxmlformats.org/wordprocessingml/2006/main" xmlns:w14="http://schemas.microsoft.com/office/word/2010/wordml" xmlns:w15="http://schemas.microsoft.com/office/word/2012/wordml" xmlns:w16cex="http://schemas.microsoft.com/office/word/2018/wordml/cex" xmlns:w16cid="http://schemas.microsoft.com/office/word/2016/wordml/cid" xmlns:w16="http://schemas.microsoft.com/office/word/2018/wordml" xmlns:w16sdtdh="http://schemas.microsoft.com/office/word/2020/wordml/sdtdatahash" xmlns:w16se="http://schemas.microsoft.com/office/word/2015/wordml/symex" xmlns:wpg="http://schemas.microsoft.com/office/word/2010/wordprocessingGroup" xmlns:wpi="http://schemas.microsoft.com/office/word/2010/wordprocessingInk" xmlns:wne="http://schemas.microsoft.com/office/word/2006/wordml" xmlns:wps="http://schemas.microsoft.com/office/word/2010/wordprocessingShape" mc:Ignorable="w14 w15 w16se w16cid w16 w16cex w16sdtdh wp14">
+  <w:footnote w:type="separator" w:id="-1">
+    <w:p>
+      <w:r>
+        <w:separator/>
+      </w:r>
+    </w:p>
+  </w:footnote>
+  <w:footnote w:type="continuationSeparator" w:id="0">
+    <w:p>
+      <w:r>
+        <w:continuationSeparator/>
+      </w:r>
+    </w:p>
+  </w:footnote>
+</w:footnotes>
+</file>
+
+<file path=word/header1.xml><?xml version="1.0" encoding="utf-8"?>
+<w:hdr xmlns:wpc="http://schemas.microsoft.com/office/word/2010/wordprocessingCanvas" xmlns:cx="http://schemas.microsoft.com/office/drawing/2014/chartex" xmlns:cx1="http://schemas.microsoft.com/office/drawing/2015/9/8/chartex" xmlns:cx2="http://schemas.microsoft.com/office/drawing/2015/10/21/chartex" xmlns:cx3="http://schemas.microsoft.com/office/drawing/2016/5/9/chartex" xmlns:cx4="http://schemas.microsoft.com/office/drawing/2016/5/10/chartex" xmlns:cx5="http://schemas.microsoft.com/office/drawing/2016/5/11/chartex" xmlns:cx6="http://schemas.microsoft.com/office/drawing/2016/5/12/chartex" xmlns:cx7="http://schemas.microsoft.com/office/drawing/2016/5/13/chartex" xmlns:cx8="http://schemas.microsoft.com/office/drawing/2016/5/14/chartex" xmlns:mc="http://schemas.openxmlformats.org/markup-compatibility/2006" xmlns:aink="http://schemas.microsoft.com/office/drawing/2016/ink" xmlns:am3d="http://schemas.microsoft.com/office/drawing/2017/model3d" xmlns:o="urn:schemas-microsoft-com:office:office" xmlns:r="http://schemas.openxmlformats.org/officeDocument/2006/relationships" xmlns:m="http://schemas.openxmlformats.org/officeDocument/2006/math" xmlns:v="urn:schemas-microsoft-com:vml" xmlns:wp14="http://schemas.microsoft.com/office/word/2010/wordprocessingDrawing" xmlns:wp="http://schemas.openxmlformats.org/drawingml/2006/wordprocessingDrawing" xmlns:w10="urn:schemas-microsoft-com:office:word" xmlns:w="http://schemas.openxmlformats.org/wordprocessingml/2006/main" xmlns:w14="http://schemas.microsoft.com/office/word/2010/wordml" xmlns:w15="http://schemas.microsoft.com/office/word/2012/wordml" xmlns:w16cex="http://schemas.microsoft.com/office/word/2018/wordml/cex" xmlns:w16cid="http://schemas.microsoft.com/office/word/2016/wordml/cid" xmlns:w16="http://schemas.microsoft.com/office/word/2018/wordml" xmlns:w16sdtdh="http://schemas.microsoft.com/office/word/2020/wordml/sdtdatahash" xmlns:w16se="http://schemas.microsoft.com/office/word/2015/wordml/symex" xmlns:wpg="http://schemas.microsoft.com/office/word/2010/wordprocessingGroup" xmlns:wpi="http://schemas.microsoft.com/office/word/2010/wordprocessingInk" xmlns:wne="http://schemas.microsoft.com/office/word/2006/wordml" xmlns:wps="http://schemas.microsoft.com/office/word/2010/wordprocessingShape" mc:Ignorable="w14 w15 w16se w16cid w16 w16cex w16sdtdh wp14">
+  <w:p>
+    <w:pPr>
+      <w:pStyle w:val="Header"/>
+      <w:jc w:val="right"/>
+      <w:rPr>
+        <w:rFonts w:ascii="Times New Roman" w:hAnsi="Times New Roman" w:cs="Times New Roman"/>
+      </w:rPr>
+    </w:pPr>
+    <w:r>
+      <w:rPr>
+        <w:rFonts w:ascii="Times New Roman" w:hAnsi="Times New Roman" w:cs="Times New Roman"/>
+      </w:rPr>
+      <w:t>Updated: November 2021</w:t>
+    </w:r>
+  </w:p>
+</w:hdr>
+</file>
+
 <file path=word/numbering.xml><?xml version="1.0" encoding="utf-8"?>
 <w:numbering xmlns:wpc="http://schemas.microsoft.com/office/word/2010/wordprocessingCanvas" xmlns:cx="http://schemas.microsoft.com/office/drawing/2014/chartex" xmlns:cx1="http://schemas.microsoft.com/office/drawing/2015/9/8/chartex" xmlns:cx2="http://schemas.microsoft.com/office/drawing/2015/10/21/chartex" xmlns:cx3="http://schemas.microsoft.com/office/drawing/2016/5/9/chartex" xmlns:cx4="http://schemas.microsoft.com/office/drawing/2016/5/10/chartex" xmlns:cx5="http://schemas.microsoft.com/office/drawing/2016/5/11/chartex" xmlns:cx6="http://schemas.microsoft.com/office/drawing/2016/5/12/chartex" xmlns:cx7="http://schemas.microsoft.com/office/drawing/2016/5/13/chartex" xmlns:cx8="http://schemas.microsoft.com/office/drawing/2016/5/14/chartex" xmlns:mc="http://schemas.openxmlformats.org/markup-compatibility/2006" xmlns:aink="http://schemas.microsoft.com/office/drawing/2016/ink" xmlns:am3d="http://schemas.microsoft.com/office/drawing/2017/model3d" xmlns:o="urn:schemas-microsoft-com:office:office" xmlns:r="http://schemas.openxmlformats.org/officeDocument/2006/relationships" xmlns:m="http://schemas.openxmlformats.org/officeDocument/2006/math" xmlns:v="urn:schemas-microsoft-com:vml" xmlns:wp14="http://schemas.microsoft.com/office/word/2010/wordprocessingDrawing" xmlns:wp="http://schemas.openxmlformats.org/drawingml/2006/wordprocessingDrawing" xmlns:w10="urn:schemas-microsoft-com:office:word" xmlns:w="http://schemas.openxmlformats.org/wordprocessingml/2006/main" xmlns:w14="http://schemas.microsoft.com/office/word/2010/wordml" xmlns:w15="http://schemas.microsoft.com/office/word/2012/wordml" xmlns:w16cex="http://schemas.microsoft.com/office/word/2018/wordml/cex" xmlns:w16cid="http://schemas.microsoft.com/office/word/2016/wordml/cid" xmlns:w16="http://schemas.microsoft.com/office/word/2018/wordml" xmlns:w16sdtdh="http://schemas.microsoft.com/office/word/2020/wordml/sdtdatahash" xmlns:w16se="http://schemas.microsoft.com/office/word/2015/wordml/symex" xmlns:wpg="http://schemas.microsoft.com/office/word/2010/wordprocessingGroup" xmlns:wpi="http://schemas.microsoft.com/office/word/2010/wordprocessingInk" xmlns:wne="http://schemas.microsoft.com/office/word/2006/wordml" xmlns:wps="http://schemas.microsoft.com/office/word/2010/wordprocessingShape" mc:Ignorable="w14 w15 w16se w16cid w16 w16cex w16sdtdh wp14">
   <w:abstractNum w:abstractNumId="0" w15:restartNumberingAfterBreak="0">
@@ -1397,6 +1611,119 @@
     </w:lvl>
   </w:abstractNum>
   <w:abstractNum w:abstractNumId="3" w15:restartNumberingAfterBreak="0">
+    <w:nsid w:val="5BCD130E"/>
+    <w:multiLevelType w:val="hybridMultilevel"/>
+    <w:tmpl w:val="92CC227C"/>
+    <w:lvl w:ilvl="0" w:tplc="04090005">
+      <w:start w:val="1"/>
+      <w:numFmt w:val="bullet"/>
+      <w:lvlText w:val=""/>
+      <w:lvlJc w:val="left"/>
+      <w:pPr>
+        <w:ind w:left="720" w:hanging="360"/>
+      </w:pPr>
+      <w:rPr>
+        <w:rFonts w:ascii="Wingdings" w:hAnsi="Wingdings" w:hint="default"/>
+      </w:rPr>
+    </w:lvl>
+    <w:lvl w:ilvl="1" w:tplc="04090003" w:tentative="1">
+      <w:start w:val="1"/>
+      <w:numFmt w:val="bullet"/>
+      <w:lvlText w:val="o"/>
+      <w:lvlJc w:val="left"/>
+      <w:pPr>
+        <w:ind w:left="1440" w:hanging="360"/>
+      </w:pPr>
+      <w:rPr>
+        <w:rFonts w:ascii="Courier New" w:hAnsi="Courier New" w:hint="default"/>
+      </w:rPr>
+    </w:lvl>
+    <w:lvl w:ilvl="2" w:tplc="04090005" w:tentative="1">
+      <w:start w:val="1"/>
+      <w:numFmt w:val="bullet"/>
+      <w:lvlText w:val=""/>
+      <w:lvlJc w:val="left"/>
+      <w:pPr>
+        <w:ind w:left="2160" w:hanging="360"/>
+      </w:pPr>
+      <w:rPr>
+        <w:rFonts w:ascii="Wingdings" w:hAnsi="Wingdings" w:hint="default"/>
+      </w:rPr>
+    </w:lvl>
+    <w:lvl w:ilvl="3" w:tplc="04090001" w:tentative="1">
+      <w:start w:val="1"/>
+      <w:numFmt w:val="bullet"/>
+      <w:lvlText w:val=""/>
+      <w:lvlJc w:val="left"/>
+      <w:pPr>
+        <w:ind w:left="2880" w:hanging="360"/>
+      </w:pPr>
+      <w:rPr>
+        <w:rFonts w:ascii="Symbol" w:hAnsi="Symbol" w:hint="default"/>
+      </w:rPr>
+    </w:lvl>
+    <w:lvl w:ilvl="4" w:tplc="04090003" w:tentative="1">
+      <w:start w:val="1"/>
+      <w:numFmt w:val="bullet"/>
+      <w:lvlText w:val="o"/>
+      <w:lvlJc w:val="left"/>
+      <w:pPr>
+        <w:ind w:left="3600" w:hanging="360"/>
+      </w:pPr>
+      <w:rPr>
+        <w:rFonts w:ascii="Courier New" w:hAnsi="Courier New" w:hint="default"/>
+      </w:rPr>
+    </w:lvl>
+    <w:lvl w:ilvl="5" w:tplc="04090005" w:tentative="1">
+      <w:start w:val="1"/>
+      <w:numFmt w:val="bullet"/>
+      <w:lvlText w:val=""/>
+      <w:lvlJc w:val="left"/>
+      <w:pPr>
+        <w:ind w:left="4320" w:hanging="360"/>
+      </w:pPr>
+      <w:rPr>
+        <w:rFonts w:ascii="Wingdings" w:hAnsi="Wingdings" w:hint="default"/>
+      </w:rPr>
+    </w:lvl>
+    <w:lvl w:ilvl="6" w:tplc="04090001" w:tentative="1">
+      <w:start w:val="1"/>
+      <w:numFmt w:val="bullet"/>
+      <w:lvlText w:val=""/>
+      <w:lvlJc w:val="left"/>
+      <w:pPr>
+        <w:ind w:left="5040" w:hanging="360"/>
+      </w:pPr>
+      <w:rPr>
+        <w:rFonts w:ascii="Symbol" w:hAnsi="Symbol" w:hint="default"/>
+      </w:rPr>
+    </w:lvl>
+    <w:lvl w:ilvl="7" w:tplc="04090003" w:tentative="1">
+      <w:start w:val="1"/>
+      <w:numFmt w:val="bullet"/>
+      <w:lvlText w:val="o"/>
+      <w:lvlJc w:val="left"/>
+      <w:pPr>
+        <w:ind w:left="5760" w:hanging="360"/>
+      </w:pPr>
+      <w:rPr>
+        <w:rFonts w:ascii="Courier New" w:hAnsi="Courier New" w:hint="default"/>
+      </w:rPr>
+    </w:lvl>
+    <w:lvl w:ilvl="8" w:tplc="04090005" w:tentative="1">
+      <w:start w:val="1"/>
+      <w:numFmt w:val="bullet"/>
+      <w:lvlText w:val=""/>
+      <w:lvlJc w:val="left"/>
+      <w:pPr>
+        <w:ind w:left="6480" w:hanging="360"/>
+      </w:pPr>
+      <w:rPr>
+        <w:rFonts w:ascii="Wingdings" w:hAnsi="Wingdings" w:hint="default"/>
+      </w:rPr>
+    </w:lvl>
+  </w:abstractNum>
+  <w:abstractNum w:abstractNumId="4" w15:restartNumberingAfterBreak="0">
     <w:nsid w:val="68DF026F"/>
     <w:multiLevelType w:val="hybridMultilevel"/>
     <w:tmpl w:val="F500A4A6"/>
@@ -1509,7 +1836,7 @@
       </w:rPr>
     </w:lvl>
   </w:abstractNum>
-  <w:abstractNum w:abstractNumId="4" w15:restartNumberingAfterBreak="0">
+  <w:abstractNum w:abstractNumId="5" w15:restartNumberingAfterBreak="0">
     <w:nsid w:val="7767071C"/>
     <w:multiLevelType w:val="hybridMultilevel"/>
     <w:tmpl w:val="B02AECDC"/>
@@ -1632,10 +1959,13 @@
     <w:abstractNumId w:val="2"/>
   </w:num>
   <w:num w:numId="4">
-    <w:abstractNumId w:val="3"/>
+    <w:abstractNumId w:val="4"/>
   </w:num>
   <w:num w:numId="5">
-    <w:abstractNumId w:val="4"/>
+    <w:abstractNumId w:val="5"/>
+  </w:num>
+  <w:num w:numId="6">
+    <w:abstractNumId w:val="3"/>
   </w:num>
 </w:numbering>
 </file>
@@ -2122,6 +2452,48 @@
       <w:u w:val="single"/>
     </w:rPr>
   </w:style>
+  <w:style w:type="paragraph" w:styleId="Header">
+    <w:name w:val="header"/>
+    <w:basedOn w:val="Normal"/>
+    <w:link w:val="HeaderChar"/>
+    <w:uiPriority w:val="99"/>
+    <w:unhideWhenUsed/>
+    <w:rsid w:val="008562C5"/>
+    <w:pPr>
+      <w:tabs>
+        <w:tab w:val="center" w:pos="4680"/>
+        <w:tab w:val="right" w:pos="9360"/>
+      </w:tabs>
+    </w:pPr>
+  </w:style>
+  <w:style w:type="character" w:customStyle="1" w:styleId="HeaderChar">
+    <w:name w:val="Header Char"/>
+    <w:basedOn w:val="DefaultParagraphFont"/>
+    <w:link w:val="Header"/>
+    <w:uiPriority w:val="99"/>
+    <w:rsid w:val="008562C5"/>
+  </w:style>
+  <w:style w:type="paragraph" w:styleId="Footer">
+    <w:name w:val="footer"/>
+    <w:basedOn w:val="Normal"/>
+    <w:link w:val="FooterChar"/>
+    <w:uiPriority w:val="99"/>
+    <w:unhideWhenUsed/>
+    <w:rsid w:val="008562C5"/>
+    <w:pPr>
+      <w:tabs>
+        <w:tab w:val="center" w:pos="4680"/>
+        <w:tab w:val="right" w:pos="9360"/>
+      </w:tabs>
+    </w:pPr>
+  </w:style>
+  <w:style w:type="character" w:customStyle="1" w:styleId="FooterChar">
+    <w:name w:val="Footer Char"/>
+    <w:basedOn w:val="DefaultParagraphFont"/>
+    <w:link w:val="Footer"/>
+    <w:uiPriority w:val="99"/>
+    <w:rsid w:val="008562C5"/>
+  </w:style>
 </w:styles>
 </file>
 

</xml_diff>

<commit_message>
Updates early November 2023
</commit_message>
<xml_diff>
--- a/static/SamuelJens_CV.docx
+++ b/static/SamuelJens_CV.docx
@@ -1,6 +1,6 @@
 
 <file path=word/document.xml><?xml version="1.0" encoding="utf-8"?>
-<w:document xmlns:wpc="http://schemas.microsoft.com/office/word/2010/wordprocessingCanvas" xmlns:cx="http://schemas.microsoft.com/office/drawing/2014/chartex" xmlns:cx1="http://schemas.microsoft.com/office/drawing/2015/9/8/chartex" xmlns:cx2="http://schemas.microsoft.com/office/drawing/2015/10/21/chartex" xmlns:cx3="http://schemas.microsoft.com/office/drawing/2016/5/9/chartex" xmlns:cx4="http://schemas.microsoft.com/office/drawing/2016/5/10/chartex" xmlns:cx5="http://schemas.microsoft.com/office/drawing/2016/5/11/chartex" xmlns:cx6="http://schemas.microsoft.com/office/drawing/2016/5/12/chartex" xmlns:cx7="http://schemas.microsoft.com/office/drawing/2016/5/13/chartex" xmlns:cx8="http://schemas.microsoft.com/office/drawing/2016/5/14/chartex" xmlns:mc="http://schemas.openxmlformats.org/markup-compatibility/2006" xmlns:aink="http://schemas.microsoft.com/office/drawing/2016/ink" xmlns:am3d="http://schemas.microsoft.com/office/drawing/2017/model3d" xmlns:o="urn:schemas-microsoft-com:office:office" xmlns:oel="http://schemas.microsoft.com/office/2019/extlst" xmlns:r="http://schemas.openxmlformats.org/officeDocument/2006/relationships" xmlns:m="http://schemas.openxmlformats.org/officeDocument/2006/math" xmlns:v="urn:schemas-microsoft-com:vml" xmlns:wp14="http://schemas.microsoft.com/office/word/2010/wordprocessingDrawing" xmlns:wp="http://schemas.openxmlformats.org/drawingml/2006/wordprocessingDrawing" xmlns:w10="urn:schemas-microsoft-com:office:word" xmlns:w="http://schemas.openxmlformats.org/wordprocessingml/2006/main" xmlns:w14="http://schemas.microsoft.com/office/word/2010/wordml" xmlns:w15="http://schemas.microsoft.com/office/word/2012/wordml" xmlns:w16cex="http://schemas.microsoft.com/office/word/2018/wordml/cex" xmlns:w16cid="http://schemas.microsoft.com/office/word/2016/wordml/cid" xmlns:w16="http://schemas.microsoft.com/office/word/2018/wordml" xmlns:w16du="http://schemas.microsoft.com/office/word/2023/wordml/word16du" xmlns:w16sdtdh="http://schemas.microsoft.com/office/word/2020/wordml/sdtdatahash" xmlns:w16se="http://schemas.microsoft.com/office/word/2015/wordml/symex" xmlns:wpg="http://schemas.microsoft.com/office/word/2010/wordprocessingGroup" xmlns:wpi="http://schemas.microsoft.com/office/word/2010/wordprocessingInk" xmlns:wne="http://schemas.microsoft.com/office/word/2006/wordml" xmlns:wps="http://schemas.microsoft.com/office/word/2010/wordprocessingShape" mc:Ignorable="w14 w15 w16se w16cid w16 w16cex w16sdtdh wp14">
+<w:document xmlns:wpc="http://schemas.microsoft.com/office/word/2010/wordprocessingCanvas" xmlns:cx="http://schemas.microsoft.com/office/drawing/2014/chartex" xmlns:cx1="http://schemas.microsoft.com/office/drawing/2015/9/8/chartex" xmlns:cx2="http://schemas.microsoft.com/office/drawing/2015/10/21/chartex" xmlns:cx3="http://schemas.microsoft.com/office/drawing/2016/5/9/chartex" xmlns:cx4="http://schemas.microsoft.com/office/drawing/2016/5/10/chartex" xmlns:cx5="http://schemas.microsoft.com/office/drawing/2016/5/11/chartex" xmlns:cx6="http://schemas.microsoft.com/office/drawing/2016/5/12/chartex" xmlns:cx7="http://schemas.microsoft.com/office/drawing/2016/5/13/chartex" xmlns:cx8="http://schemas.microsoft.com/office/drawing/2016/5/14/chartex" xmlns:mc="http://schemas.openxmlformats.org/markup-compatibility/2006" xmlns:aink="http://schemas.microsoft.com/office/drawing/2016/ink" xmlns:am3d="http://schemas.microsoft.com/office/drawing/2017/model3d" xmlns:o="urn:schemas-microsoft-com:office:office" xmlns:oel="http://schemas.microsoft.com/office/2019/extlst" xmlns:r="http://schemas.openxmlformats.org/officeDocument/2006/relationships" xmlns:m="http://schemas.openxmlformats.org/officeDocument/2006/math" xmlns:v="urn:schemas-microsoft-com:vml" xmlns:wp14="http://schemas.microsoft.com/office/word/2010/wordprocessingDrawing" xmlns:wp="http://schemas.openxmlformats.org/drawingml/2006/wordprocessingDrawing" xmlns:w10="urn:schemas-microsoft-com:office:word" xmlns:w="http://schemas.openxmlformats.org/wordprocessingml/2006/main" xmlns:w14="http://schemas.microsoft.com/office/word/2010/wordml" xmlns:w15="http://schemas.microsoft.com/office/word/2012/wordml" xmlns:w16cex="http://schemas.microsoft.com/office/word/2018/wordml/cex" xmlns:w16cid="http://schemas.microsoft.com/office/word/2016/wordml/cid" xmlns:w16="http://schemas.microsoft.com/office/word/2018/wordml" xmlns:w16sdtdh="http://schemas.microsoft.com/office/word/2020/wordml/sdtdatahash" xmlns:w16se="http://schemas.microsoft.com/office/word/2015/wordml/symex" xmlns:wpg="http://schemas.microsoft.com/office/word/2010/wordprocessingGroup" xmlns:wpi="http://schemas.microsoft.com/office/word/2010/wordprocessingInk" xmlns:wne="http://schemas.microsoft.com/office/word/2006/wordml" xmlns:wps="http://schemas.microsoft.com/office/word/2010/wordprocessingShape" mc:Ignorable="w14 w15 w16se w16cid w16 w16cex w16sdtdh wp14">
   <w:body>
     <w:p>
       <w:pPr>
@@ -410,7 +410,7 @@
           <w:b/>
           <w:bCs/>
         </w:rPr>
-        <w:t>Papers Under Review</w:t>
+        <w:t>Research in Progress</w:t>
       </w:r>
     </w:p>
     <w:p>
@@ -430,23 +430,10 @@
       <w:pPr>
         <w:rPr>
           <w:rFonts w:ascii="Calibri" w:hAnsi="Calibri" w:cs="Calibri"/>
-        </w:rPr>
-      </w:pPr>
-    </w:p>
-    <w:p>
-      <w:pPr>
-        <w:rPr>
-          <w:rFonts w:ascii="Calibri" w:hAnsi="Calibri" w:cs="Calibri"/>
-        </w:rPr>
-      </w:pPr>
-      <w:r>
-        <w:rPr>
-          <w:rFonts w:ascii="Calibri" w:hAnsi="Calibri" w:cs="Calibri"/>
-          <w:b/>
-          <w:bCs/>
-        </w:rPr>
-        <w:t>Research in Progress</w:t>
-      </w:r>
+          <w:b/>
+          <w:bCs/>
+        </w:rPr>
+      </w:pPr>
     </w:p>
     <w:p>
       <w:pPr>
@@ -690,289 +677,8 @@
         <w:ind w:hanging="180"/>
         <w:rPr>
           <w:rFonts w:ascii="Calibri" w:hAnsi="Calibri" w:cs="Calibri"/>
-        </w:rPr>
-      </w:pPr>
-      <w:r>
-        <w:rPr>
-          <w:rFonts w:ascii="Calibri" w:hAnsi="Calibri" w:cs="Calibri"/>
-          <w:b/>
-          <w:bCs/>
-        </w:rPr>
-        <w:lastRenderedPageBreak/>
-        <w:t>PRESENTATIONS</w:t>
-      </w:r>
-    </w:p>
-    <w:p>
-      <w:pPr>
-        <w:rPr>
-          <w:rFonts w:ascii="Calibri" w:hAnsi="Calibri" w:cs="Calibri"/>
-        </w:rPr>
-      </w:pPr>
-      <w:r>
-        <w:rPr>
-          <w:rFonts w:ascii="Calibri" w:hAnsi="Calibri" w:cs="Calibri"/>
-          <w:b/>
-          <w:bCs/>
-        </w:rPr>
-        <w:t>Conference Presentations</w:t>
-      </w:r>
-    </w:p>
-    <w:p>
-      <w:pPr>
-        <w:rPr>
-          <w:rFonts w:ascii="Calibri" w:hAnsi="Calibri" w:cs="Calibri"/>
-        </w:rPr>
-      </w:pPr>
-      <w:r>
-        <w:rPr>
-          <w:rFonts w:ascii="Calibri" w:hAnsi="Calibri" w:cs="Calibri"/>
-        </w:rPr>
-        <w:t xml:space="preserve">American Political Science Association Annual Meeting (2020): </w:t>
-      </w:r>
-      <w:r>
-        <w:rPr>
-          <w:rFonts w:ascii="Calibri" w:hAnsi="Calibri" w:cs="Calibri"/>
-        </w:rPr>
-        <w:t xml:space="preserve">“Their </w:t>
-      </w:r>
-      <w:r>
-        <w:rPr>
-          <w:rFonts w:ascii="Calibri" w:hAnsi="Calibri" w:cs="Calibri"/>
-        </w:rPr>
-        <w:t>E</w:t>
-      </w:r>
-      <w:r>
-        <w:rPr>
-          <w:rFonts w:ascii="Calibri" w:hAnsi="Calibri" w:cs="Calibri"/>
-        </w:rPr>
-        <w:t xml:space="preserve">conomic </w:t>
-      </w:r>
-      <w:r>
-        <w:rPr>
-          <w:rFonts w:ascii="Calibri" w:hAnsi="Calibri" w:cs="Calibri"/>
-        </w:rPr>
-        <w:t>P</w:t>
-      </w:r>
-      <w:r>
-        <w:rPr>
-          <w:rFonts w:ascii="Calibri" w:hAnsi="Calibri" w:cs="Calibri"/>
-        </w:rPr>
-        <w:t xml:space="preserve">ain, </w:t>
-      </w:r>
-      <w:r>
-        <w:rPr>
-          <w:rFonts w:ascii="Calibri" w:hAnsi="Calibri" w:cs="Calibri"/>
-        </w:rPr>
-        <w:t>O</w:t>
-      </w:r>
-      <w:r>
-        <w:rPr>
-          <w:rFonts w:ascii="Calibri" w:hAnsi="Calibri" w:cs="Calibri"/>
-        </w:rPr>
-        <w:t xml:space="preserve">ur </w:t>
-      </w:r>
-      <w:r>
-        <w:rPr>
-          <w:rFonts w:ascii="Calibri" w:hAnsi="Calibri" w:cs="Calibri"/>
-        </w:rPr>
-        <w:t>E</w:t>
-      </w:r>
-      <w:r>
-        <w:rPr>
-          <w:rFonts w:ascii="Calibri" w:hAnsi="Calibri" w:cs="Calibri"/>
-        </w:rPr>
-        <w:t xml:space="preserve">motional </w:t>
-      </w:r>
-      <w:r>
-        <w:rPr>
-          <w:rFonts w:ascii="Calibri" w:hAnsi="Calibri" w:cs="Calibri"/>
-        </w:rPr>
-        <w:t>G</w:t>
-      </w:r>
-      <w:r>
-        <w:rPr>
-          <w:rFonts w:ascii="Calibri" w:hAnsi="Calibri" w:cs="Calibri"/>
-        </w:rPr>
-        <w:t xml:space="preserve">ain? How </w:t>
-      </w:r>
-      <w:r>
-        <w:rPr>
-          <w:rFonts w:ascii="Calibri" w:hAnsi="Calibri" w:cs="Calibri"/>
-        </w:rPr>
-        <w:t>P</w:t>
-      </w:r>
-      <w:r>
-        <w:rPr>
-          <w:rFonts w:ascii="Calibri" w:hAnsi="Calibri" w:cs="Calibri"/>
-        </w:rPr>
-        <w:t xml:space="preserve">unishing the </w:t>
-      </w:r>
-      <w:r>
-        <w:rPr>
-          <w:rFonts w:ascii="Calibri" w:hAnsi="Calibri" w:cs="Calibri"/>
-        </w:rPr>
-        <w:t>R</w:t>
-      </w:r>
-      <w:r>
-        <w:rPr>
-          <w:rFonts w:ascii="Calibri" w:hAnsi="Calibri" w:cs="Calibri"/>
-        </w:rPr>
-        <w:t xml:space="preserve">ich </w:t>
-      </w:r>
-      <w:r>
-        <w:rPr>
-          <w:rFonts w:ascii="Calibri" w:hAnsi="Calibri" w:cs="Calibri"/>
-        </w:rPr>
-        <w:t>Mo</w:t>
-      </w:r>
-      <w:r>
-        <w:rPr>
-          <w:rFonts w:ascii="Calibri" w:hAnsi="Calibri" w:cs="Calibri"/>
-        </w:rPr>
-        <w:t xml:space="preserve">tivates </w:t>
-      </w:r>
-      <w:r>
-        <w:rPr>
-          <w:rFonts w:ascii="Calibri" w:hAnsi="Calibri" w:cs="Calibri"/>
-        </w:rPr>
-        <w:t>C</w:t>
-      </w:r>
-      <w:r>
-        <w:rPr>
-          <w:rFonts w:ascii="Calibri" w:hAnsi="Calibri" w:cs="Calibri"/>
-        </w:rPr>
-        <w:t xml:space="preserve">oncerns about </w:t>
-      </w:r>
-      <w:r>
-        <w:rPr>
-          <w:rFonts w:ascii="Calibri" w:hAnsi="Calibri" w:cs="Calibri"/>
-        </w:rPr>
-        <w:t>I</w:t>
-      </w:r>
-      <w:r>
-        <w:rPr>
-          <w:rFonts w:ascii="Calibri" w:hAnsi="Calibri" w:cs="Calibri"/>
-        </w:rPr>
-        <w:t>nequality”</w:t>
-      </w:r>
-      <w:r>
-        <w:rPr>
-          <w:rFonts w:ascii="Calibri" w:hAnsi="Calibri" w:cs="Calibri"/>
-        </w:rPr>
-        <w:t xml:space="preserve"> Paper </w:t>
-      </w:r>
-      <w:r>
-        <w:rPr>
-          <w:rFonts w:ascii="Calibri" w:hAnsi="Calibri" w:cs="Calibri"/>
-        </w:rPr>
-        <w:t>with</w:t>
-      </w:r>
-      <w:r>
-        <w:rPr>
-          <w:rFonts w:ascii="Calibri" w:hAnsi="Calibri" w:cs="Calibri"/>
-        </w:rPr>
-        <w:t xml:space="preserve"> H.</w:t>
-      </w:r>
-      <w:r>
-        <w:rPr>
-          <w:rFonts w:ascii="Calibri" w:hAnsi="Calibri" w:cs="Calibri"/>
-        </w:rPr>
-        <w:t xml:space="preserve"> Hannah Nam and Yanna Krupnikov</w:t>
-      </w:r>
-    </w:p>
-    <w:p>
-      <w:pPr>
-        <w:rPr>
-          <w:rFonts w:ascii="Calibri" w:hAnsi="Calibri" w:cs="Calibri"/>
-        </w:rPr>
-      </w:pPr>
-    </w:p>
-    <w:p>
-      <w:pPr>
-        <w:rPr>
-          <w:rFonts w:ascii="Calibri" w:hAnsi="Calibri" w:cs="Calibri"/>
-        </w:rPr>
-      </w:pPr>
-      <w:r>
-        <w:rPr>
-          <w:rFonts w:ascii="Calibri" w:hAnsi="Calibri" w:cs="Calibri"/>
-        </w:rPr>
-        <w:t xml:space="preserve">Midwest Political Science Association Annual Meeting (2021): </w:t>
-      </w:r>
-      <w:r>
-        <w:rPr>
-          <w:rFonts w:ascii="Calibri" w:hAnsi="Calibri" w:cs="Calibri"/>
-        </w:rPr>
-        <w:t xml:space="preserve">“Higher Office and Risk Aversion: Re-Examining the Progressive Ambition of Members of Congress” Dissertation </w:t>
-      </w:r>
-      <w:r>
-        <w:rPr>
-          <w:rFonts w:ascii="Calibri" w:hAnsi="Calibri" w:cs="Calibri"/>
-        </w:rPr>
-        <w:t>Chapter</w:t>
-      </w:r>
-    </w:p>
-    <w:p>
-      <w:pPr>
-        <w:rPr>
-          <w:rFonts w:ascii="Calibri" w:hAnsi="Calibri" w:cs="Calibri"/>
-        </w:rPr>
-      </w:pPr>
-    </w:p>
-    <w:p>
-      <w:pPr>
-        <w:rPr>
-          <w:rFonts w:ascii="Calibri" w:hAnsi="Calibri" w:cs="Calibri"/>
-        </w:rPr>
-      </w:pPr>
-      <w:r>
-        <w:rPr>
-          <w:rFonts w:ascii="Calibri" w:hAnsi="Calibri" w:cs="Calibri"/>
-        </w:rPr>
-        <w:t>American Political Science Association Annual Meeting (2022): “Risk Aversion and Legislative Styles in the U.S. House of Representatives” Dissertation Chapter</w:t>
-      </w:r>
-    </w:p>
-    <w:p>
-      <w:pPr>
-        <w:rPr>
-          <w:rFonts w:ascii="Calibri" w:hAnsi="Calibri" w:cs="Calibri"/>
-        </w:rPr>
-      </w:pPr>
-    </w:p>
-    <w:p>
-      <w:pPr>
-        <w:rPr>
-          <w:rFonts w:ascii="Calibri" w:hAnsi="Calibri" w:cs="Calibri"/>
-        </w:rPr>
-      </w:pPr>
-      <w:r>
-        <w:rPr>
-          <w:rFonts w:ascii="Calibri" w:hAnsi="Calibri" w:cs="Calibri"/>
-          <w:b/>
-          <w:bCs/>
-        </w:rPr>
-        <w:t>Conference Discussant</w:t>
-      </w:r>
-    </w:p>
-    <w:p>
-      <w:pPr>
-        <w:rPr>
-          <w:rFonts w:ascii="Calibri" w:hAnsi="Calibri" w:cs="Calibri"/>
-        </w:rPr>
-      </w:pPr>
-      <w:r>
-        <w:rPr>
-          <w:rFonts w:ascii="Calibri" w:hAnsi="Calibri" w:cs="Calibri"/>
-        </w:rPr>
-        <w:t>Midwest Political Science Association Annual Meeting (2021)</w:t>
-      </w:r>
-    </w:p>
-    <w:p>
-      <w:pPr>
-        <w:rPr>
-          <w:rFonts w:ascii="Calibri" w:hAnsi="Calibri" w:cs="Calibri"/>
-          <w:sz w:val="32"/>
-          <w:szCs w:val="32"/>
+          <w:b/>
+          <w:bCs/>
         </w:rPr>
       </w:pPr>
     </w:p>
@@ -992,20 +698,42 @@
           <w:b/>
           <w:bCs/>
         </w:rPr>
-        <w:t>AWARDS &amp; HONORS</w:t>
-      </w:r>
-    </w:p>
-    <w:p>
-      <w:pPr>
-        <w:rPr>
-          <w:rFonts w:ascii="Calibri" w:hAnsi="Calibri" w:cs="Calibri"/>
-        </w:rPr>
-      </w:pPr>
-      <w:r>
-        <w:rPr>
-          <w:rFonts w:ascii="Calibri" w:hAnsi="Calibri" w:cs="Calibri"/>
-        </w:rPr>
-        <w:t xml:space="preserve">Best Paper, American Politics, presented at MPSA 2019 (“Their </w:t>
+        <w:lastRenderedPageBreak/>
+        <w:t>PRESENTATIONS</w:t>
+      </w:r>
+    </w:p>
+    <w:p>
+      <w:pPr>
+        <w:rPr>
+          <w:rFonts w:ascii="Calibri" w:hAnsi="Calibri" w:cs="Calibri"/>
+        </w:rPr>
+      </w:pPr>
+      <w:r>
+        <w:rPr>
+          <w:rFonts w:ascii="Calibri" w:hAnsi="Calibri" w:cs="Calibri"/>
+          <w:b/>
+          <w:bCs/>
+        </w:rPr>
+        <w:t>Conference Presentations</w:t>
+      </w:r>
+    </w:p>
+    <w:p>
+      <w:pPr>
+        <w:rPr>
+          <w:rFonts w:ascii="Calibri" w:hAnsi="Calibri" w:cs="Calibri"/>
+        </w:rPr>
+      </w:pPr>
+      <w:r>
+        <w:rPr>
+          <w:rFonts w:ascii="Calibri" w:hAnsi="Calibri" w:cs="Calibri"/>
+        </w:rPr>
+        <w:t xml:space="preserve">American Political Science Association Annual Meeting (2020): </w:t>
+      </w:r>
+      <w:r>
+        <w:rPr>
+          <w:rFonts w:ascii="Calibri" w:hAnsi="Calibri" w:cs="Calibri"/>
+        </w:rPr>
+        <w:t xml:space="preserve">“Their </w:t>
       </w:r>
       <w:r>
         <w:rPr>
@@ -1125,7 +853,19 @@
         <w:rPr>
           <w:rFonts w:ascii="Calibri" w:hAnsi="Calibri" w:cs="Calibri"/>
         </w:rPr>
-        <w:t>nequality” with</w:t>
+        <w:t>nequality”</w:t>
+      </w:r>
+      <w:r>
+        <w:rPr>
+          <w:rFonts w:ascii="Calibri" w:hAnsi="Calibri" w:cs="Calibri"/>
+        </w:rPr>
+        <w:t xml:space="preserve"> Paper </w:t>
+      </w:r>
+      <w:r>
+        <w:rPr>
+          <w:rFonts w:ascii="Calibri" w:hAnsi="Calibri" w:cs="Calibri"/>
+        </w:rPr>
+        <w:t>with</w:t>
       </w:r>
       <w:r>
         <w:rPr>
@@ -1137,171 +877,94 @@
         <w:rPr>
           <w:rFonts w:ascii="Calibri" w:hAnsi="Calibri" w:cs="Calibri"/>
         </w:rPr>
-        <w:t xml:space="preserve"> Hannah Nam and Yanna Krupnikov)</w:t>
-      </w:r>
-    </w:p>
-    <w:p>
-      <w:pPr>
-        <w:rPr>
-          <w:rFonts w:ascii="Calibri" w:hAnsi="Calibri" w:cs="Calibri"/>
-        </w:rPr>
-      </w:pPr>
-    </w:p>
-    <w:p>
-      <w:pPr>
-        <w:rPr>
-          <w:rFonts w:ascii="Calibri" w:hAnsi="Calibri" w:cs="Calibri"/>
-        </w:rPr>
-      </w:pPr>
-      <w:r>
-        <w:rPr>
-          <w:rFonts w:ascii="Calibri" w:hAnsi="Calibri" w:cs="Calibri"/>
-        </w:rPr>
-        <w:t>Best Paper, Politic</w:t>
-      </w:r>
-      <w:r>
-        <w:rPr>
-          <w:rFonts w:ascii="Calibri" w:hAnsi="Calibri" w:cs="Calibri"/>
-        </w:rPr>
-        <w:t>al Behavior</w:t>
-      </w:r>
-      <w:r>
-        <w:rPr>
-          <w:rFonts w:ascii="Calibri" w:hAnsi="Calibri" w:cs="Calibri"/>
-        </w:rPr>
-        <w:t xml:space="preserve">, presented at MPSA 2019 (“Their </w:t>
-      </w:r>
-      <w:r>
-        <w:rPr>
-          <w:rFonts w:ascii="Calibri" w:hAnsi="Calibri" w:cs="Calibri"/>
-        </w:rPr>
-        <w:t>E</w:t>
-      </w:r>
-      <w:r>
-        <w:rPr>
-          <w:rFonts w:ascii="Calibri" w:hAnsi="Calibri" w:cs="Calibri"/>
-        </w:rPr>
-        <w:t xml:space="preserve">conomic </w:t>
-      </w:r>
-      <w:r>
-        <w:rPr>
-          <w:rFonts w:ascii="Calibri" w:hAnsi="Calibri" w:cs="Calibri"/>
-        </w:rPr>
-        <w:t>P</w:t>
-      </w:r>
-      <w:r>
-        <w:rPr>
-          <w:rFonts w:ascii="Calibri" w:hAnsi="Calibri" w:cs="Calibri"/>
-        </w:rPr>
-        <w:t xml:space="preserve">ain, </w:t>
-      </w:r>
-      <w:r>
-        <w:rPr>
-          <w:rFonts w:ascii="Calibri" w:hAnsi="Calibri" w:cs="Calibri"/>
-        </w:rPr>
-        <w:t>O</w:t>
-      </w:r>
-      <w:r>
-        <w:rPr>
-          <w:rFonts w:ascii="Calibri" w:hAnsi="Calibri" w:cs="Calibri"/>
-        </w:rPr>
-        <w:t xml:space="preserve">ur </w:t>
-      </w:r>
-      <w:r>
-        <w:rPr>
-          <w:rFonts w:ascii="Calibri" w:hAnsi="Calibri" w:cs="Calibri"/>
-        </w:rPr>
-        <w:t>E</w:t>
-      </w:r>
-      <w:r>
-        <w:rPr>
-          <w:rFonts w:ascii="Calibri" w:hAnsi="Calibri" w:cs="Calibri"/>
-        </w:rPr>
-        <w:t xml:space="preserve">motional </w:t>
-      </w:r>
-      <w:r>
-        <w:rPr>
-          <w:rFonts w:ascii="Calibri" w:hAnsi="Calibri" w:cs="Calibri"/>
-        </w:rPr>
-        <w:t>G</w:t>
-      </w:r>
-      <w:r>
-        <w:rPr>
-          <w:rFonts w:ascii="Calibri" w:hAnsi="Calibri" w:cs="Calibri"/>
-        </w:rPr>
-        <w:t xml:space="preserve">ain? How </w:t>
-      </w:r>
-      <w:r>
-        <w:rPr>
-          <w:rFonts w:ascii="Calibri" w:hAnsi="Calibri" w:cs="Calibri"/>
-        </w:rPr>
-        <w:t>P</w:t>
-      </w:r>
-      <w:r>
-        <w:rPr>
-          <w:rFonts w:ascii="Calibri" w:hAnsi="Calibri" w:cs="Calibri"/>
-        </w:rPr>
-        <w:t xml:space="preserve">unishing the </w:t>
-      </w:r>
-      <w:r>
-        <w:rPr>
-          <w:rFonts w:ascii="Calibri" w:hAnsi="Calibri" w:cs="Calibri"/>
-        </w:rPr>
-        <w:t>R</w:t>
-      </w:r>
-      <w:r>
-        <w:rPr>
-          <w:rFonts w:ascii="Calibri" w:hAnsi="Calibri" w:cs="Calibri"/>
-        </w:rPr>
-        <w:t xml:space="preserve">ich </w:t>
-      </w:r>
-      <w:r>
-        <w:rPr>
-          <w:rFonts w:ascii="Calibri" w:hAnsi="Calibri" w:cs="Calibri"/>
-        </w:rPr>
-        <w:t>Mo</w:t>
-      </w:r>
-      <w:r>
-        <w:rPr>
-          <w:rFonts w:ascii="Calibri" w:hAnsi="Calibri" w:cs="Calibri"/>
-        </w:rPr>
-        <w:t xml:space="preserve">tivates </w:t>
-      </w:r>
-      <w:r>
-        <w:rPr>
-          <w:rFonts w:ascii="Calibri" w:hAnsi="Calibri" w:cs="Calibri"/>
-        </w:rPr>
-        <w:t>C</w:t>
-      </w:r>
-      <w:r>
-        <w:rPr>
-          <w:rFonts w:ascii="Calibri" w:hAnsi="Calibri" w:cs="Calibri"/>
-        </w:rPr>
-        <w:t xml:space="preserve">oncerns about </w:t>
-      </w:r>
-      <w:r>
-        <w:rPr>
-          <w:rFonts w:ascii="Calibri" w:hAnsi="Calibri" w:cs="Calibri"/>
-        </w:rPr>
-        <w:t>I</w:t>
-      </w:r>
-      <w:r>
-        <w:rPr>
-          <w:rFonts w:ascii="Calibri" w:hAnsi="Calibri" w:cs="Calibri"/>
-        </w:rPr>
-        <w:t>nequality” with</w:t>
-      </w:r>
-      <w:r>
-        <w:rPr>
-          <w:rFonts w:ascii="Calibri" w:hAnsi="Calibri" w:cs="Calibri"/>
-        </w:rPr>
-        <w:t xml:space="preserve"> H.</w:t>
-      </w:r>
-      <w:r>
-        <w:rPr>
-          <w:rFonts w:ascii="Calibri" w:hAnsi="Calibri" w:cs="Calibri"/>
-        </w:rPr>
-        <w:t xml:space="preserve"> Hannah Nam and Yanna Krupnikov)</w:t>
+        <w:t xml:space="preserve"> Hannah Nam and Yanna Krupnikov</w:t>
+      </w:r>
+    </w:p>
+    <w:p>
+      <w:pPr>
+        <w:rPr>
+          <w:rFonts w:ascii="Calibri" w:hAnsi="Calibri" w:cs="Calibri"/>
+        </w:rPr>
+      </w:pPr>
+    </w:p>
+    <w:p>
+      <w:pPr>
+        <w:rPr>
+          <w:rFonts w:ascii="Calibri" w:hAnsi="Calibri" w:cs="Calibri"/>
+        </w:rPr>
+      </w:pPr>
+      <w:r>
+        <w:rPr>
+          <w:rFonts w:ascii="Calibri" w:hAnsi="Calibri" w:cs="Calibri"/>
+        </w:rPr>
+        <w:t xml:space="preserve">Midwest Political Science Association Annual Meeting (2021): </w:t>
+      </w:r>
+      <w:r>
+        <w:rPr>
+          <w:rFonts w:ascii="Calibri" w:hAnsi="Calibri" w:cs="Calibri"/>
+        </w:rPr>
+        <w:t xml:space="preserve">“Higher Office and Risk Aversion: Re-Examining the Progressive Ambition of Members of Congress” Dissertation </w:t>
+      </w:r>
+      <w:r>
+        <w:rPr>
+          <w:rFonts w:ascii="Calibri" w:hAnsi="Calibri" w:cs="Calibri"/>
+        </w:rPr>
+        <w:t>Chapter</w:t>
+      </w:r>
+    </w:p>
+    <w:p>
+      <w:pPr>
+        <w:rPr>
+          <w:rFonts w:ascii="Calibri" w:hAnsi="Calibri" w:cs="Calibri"/>
+        </w:rPr>
+      </w:pPr>
+    </w:p>
+    <w:p>
+      <w:pPr>
+        <w:rPr>
+          <w:rFonts w:ascii="Calibri" w:hAnsi="Calibri" w:cs="Calibri"/>
+        </w:rPr>
+      </w:pPr>
+      <w:r>
+        <w:rPr>
+          <w:rFonts w:ascii="Calibri" w:hAnsi="Calibri" w:cs="Calibri"/>
+        </w:rPr>
+        <w:t>American Political Science Association Annual Meeting (2022): “Risk Aversion and Legislative Styles in the U.S. House of Representatives” Dissertation Chapter</w:t>
+      </w:r>
+    </w:p>
+    <w:p>
+      <w:pPr>
+        <w:rPr>
+          <w:rFonts w:ascii="Calibri" w:hAnsi="Calibri" w:cs="Calibri"/>
+        </w:rPr>
+      </w:pPr>
+    </w:p>
+    <w:p>
+      <w:pPr>
+        <w:rPr>
+          <w:rFonts w:ascii="Calibri" w:hAnsi="Calibri" w:cs="Calibri"/>
+        </w:rPr>
+      </w:pPr>
+      <w:r>
+        <w:rPr>
+          <w:rFonts w:ascii="Calibri" w:hAnsi="Calibri" w:cs="Calibri"/>
+          <w:b/>
+          <w:bCs/>
+        </w:rPr>
+        <w:t>Conference Discussant</w:t>
+      </w:r>
+    </w:p>
+    <w:p>
+      <w:pPr>
+        <w:rPr>
+          <w:rFonts w:ascii="Calibri" w:hAnsi="Calibri" w:cs="Calibri"/>
+        </w:rPr>
+      </w:pPr>
+      <w:r>
+        <w:rPr>
+          <w:rFonts w:ascii="Calibri" w:hAnsi="Calibri" w:cs="Calibri"/>
+        </w:rPr>
+        <w:t>Midwest Political Science Association Annual Meeting (2021)</w:t>
       </w:r>
     </w:p>
     <w:p>
@@ -1329,60 +992,316 @@
           <w:b/>
           <w:bCs/>
         </w:rPr>
-        <w:t>SERVICE</w:t>
-      </w:r>
-    </w:p>
-    <w:p>
-      <w:pPr>
-        <w:rPr>
-          <w:rFonts w:ascii="Calibri" w:hAnsi="Calibri" w:cs="Calibri"/>
-          <w:b/>
-          <w:bCs/>
-        </w:rPr>
-      </w:pPr>
-      <w:r>
-        <w:rPr>
-          <w:rFonts w:ascii="Calibri" w:hAnsi="Calibri" w:cs="Calibri"/>
-          <w:b/>
-          <w:bCs/>
-        </w:rPr>
-        <w:t>Reviewer</w:t>
-      </w:r>
-    </w:p>
-    <w:p>
-      <w:pPr>
-        <w:rPr>
-          <w:rFonts w:ascii="Calibri" w:hAnsi="Calibri" w:cs="Calibri"/>
-        </w:rPr>
-      </w:pPr>
-      <w:r>
-        <w:rPr>
-          <w:rFonts w:ascii="Calibri" w:hAnsi="Calibri" w:cs="Calibri"/>
-        </w:rPr>
-        <w:t>Political Behavior</w:t>
-      </w:r>
-    </w:p>
-    <w:p>
-      <w:pPr>
-        <w:ind w:hanging="180"/>
-        <w:rPr>
-          <w:rFonts w:ascii="Calibri" w:hAnsi="Calibri" w:cs="Calibri"/>
-        </w:rPr>
-      </w:pPr>
-    </w:p>
-    <w:p>
-      <w:pPr>
-        <w:rPr>
-          <w:rFonts w:ascii="Calibri" w:hAnsi="Calibri" w:cs="Calibri"/>
-        </w:rPr>
-      </w:pPr>
-      <w:r>
-        <w:rPr>
-          <w:rFonts w:ascii="Calibri" w:hAnsi="Calibri" w:cs="Calibri"/>
-          <w:b/>
-          <w:bCs/>
-        </w:rPr>
-        <w:t>Department Service</w:t>
+        <w:t>AWARDS &amp; HONORS</w:t>
+      </w:r>
+    </w:p>
+    <w:p>
+      <w:pPr>
+        <w:rPr>
+          <w:rFonts w:ascii="Calibri" w:hAnsi="Calibri" w:cs="Calibri"/>
+        </w:rPr>
+      </w:pPr>
+      <w:r>
+        <w:rPr>
+          <w:rFonts w:ascii="Calibri" w:hAnsi="Calibri" w:cs="Calibri"/>
+        </w:rPr>
+        <w:t xml:space="preserve">Best Paper, American Politics, presented at MPSA 2019 (“Their </w:t>
+      </w:r>
+      <w:r>
+        <w:rPr>
+          <w:rFonts w:ascii="Calibri" w:hAnsi="Calibri" w:cs="Calibri"/>
+        </w:rPr>
+        <w:t>E</w:t>
+      </w:r>
+      <w:r>
+        <w:rPr>
+          <w:rFonts w:ascii="Calibri" w:hAnsi="Calibri" w:cs="Calibri"/>
+        </w:rPr>
+        <w:t xml:space="preserve">conomic </w:t>
+      </w:r>
+      <w:r>
+        <w:rPr>
+          <w:rFonts w:ascii="Calibri" w:hAnsi="Calibri" w:cs="Calibri"/>
+        </w:rPr>
+        <w:t>P</w:t>
+      </w:r>
+      <w:r>
+        <w:rPr>
+          <w:rFonts w:ascii="Calibri" w:hAnsi="Calibri" w:cs="Calibri"/>
+        </w:rPr>
+        <w:t xml:space="preserve">ain, </w:t>
+      </w:r>
+      <w:r>
+        <w:rPr>
+          <w:rFonts w:ascii="Calibri" w:hAnsi="Calibri" w:cs="Calibri"/>
+        </w:rPr>
+        <w:t>O</w:t>
+      </w:r>
+      <w:r>
+        <w:rPr>
+          <w:rFonts w:ascii="Calibri" w:hAnsi="Calibri" w:cs="Calibri"/>
+        </w:rPr>
+        <w:t xml:space="preserve">ur </w:t>
+      </w:r>
+      <w:r>
+        <w:rPr>
+          <w:rFonts w:ascii="Calibri" w:hAnsi="Calibri" w:cs="Calibri"/>
+        </w:rPr>
+        <w:t>E</w:t>
+      </w:r>
+      <w:r>
+        <w:rPr>
+          <w:rFonts w:ascii="Calibri" w:hAnsi="Calibri" w:cs="Calibri"/>
+        </w:rPr>
+        <w:t xml:space="preserve">motional </w:t>
+      </w:r>
+      <w:r>
+        <w:rPr>
+          <w:rFonts w:ascii="Calibri" w:hAnsi="Calibri" w:cs="Calibri"/>
+        </w:rPr>
+        <w:t>G</w:t>
+      </w:r>
+      <w:r>
+        <w:rPr>
+          <w:rFonts w:ascii="Calibri" w:hAnsi="Calibri" w:cs="Calibri"/>
+        </w:rPr>
+        <w:t xml:space="preserve">ain? How </w:t>
+      </w:r>
+      <w:r>
+        <w:rPr>
+          <w:rFonts w:ascii="Calibri" w:hAnsi="Calibri" w:cs="Calibri"/>
+        </w:rPr>
+        <w:t>P</w:t>
+      </w:r>
+      <w:r>
+        <w:rPr>
+          <w:rFonts w:ascii="Calibri" w:hAnsi="Calibri" w:cs="Calibri"/>
+        </w:rPr>
+        <w:t xml:space="preserve">unishing the </w:t>
+      </w:r>
+      <w:r>
+        <w:rPr>
+          <w:rFonts w:ascii="Calibri" w:hAnsi="Calibri" w:cs="Calibri"/>
+        </w:rPr>
+        <w:t>R</w:t>
+      </w:r>
+      <w:r>
+        <w:rPr>
+          <w:rFonts w:ascii="Calibri" w:hAnsi="Calibri" w:cs="Calibri"/>
+        </w:rPr>
+        <w:t xml:space="preserve">ich </w:t>
+      </w:r>
+      <w:r>
+        <w:rPr>
+          <w:rFonts w:ascii="Calibri" w:hAnsi="Calibri" w:cs="Calibri"/>
+        </w:rPr>
+        <w:t>Mo</w:t>
+      </w:r>
+      <w:r>
+        <w:rPr>
+          <w:rFonts w:ascii="Calibri" w:hAnsi="Calibri" w:cs="Calibri"/>
+        </w:rPr>
+        <w:t xml:space="preserve">tivates </w:t>
+      </w:r>
+      <w:r>
+        <w:rPr>
+          <w:rFonts w:ascii="Calibri" w:hAnsi="Calibri" w:cs="Calibri"/>
+        </w:rPr>
+        <w:t>C</w:t>
+      </w:r>
+      <w:r>
+        <w:rPr>
+          <w:rFonts w:ascii="Calibri" w:hAnsi="Calibri" w:cs="Calibri"/>
+        </w:rPr>
+        <w:t xml:space="preserve">oncerns about </w:t>
+      </w:r>
+      <w:r>
+        <w:rPr>
+          <w:rFonts w:ascii="Calibri" w:hAnsi="Calibri" w:cs="Calibri"/>
+        </w:rPr>
+        <w:t>I</w:t>
+      </w:r>
+      <w:r>
+        <w:rPr>
+          <w:rFonts w:ascii="Calibri" w:hAnsi="Calibri" w:cs="Calibri"/>
+        </w:rPr>
+        <w:t>nequality” with</w:t>
+      </w:r>
+      <w:r>
+        <w:rPr>
+          <w:rFonts w:ascii="Calibri" w:hAnsi="Calibri" w:cs="Calibri"/>
+        </w:rPr>
+        <w:t xml:space="preserve"> H.</w:t>
+      </w:r>
+      <w:r>
+        <w:rPr>
+          <w:rFonts w:ascii="Calibri" w:hAnsi="Calibri" w:cs="Calibri"/>
+        </w:rPr>
+        <w:t xml:space="preserve"> Hannah Nam and Yanna Krupnikov)</w:t>
+      </w:r>
+    </w:p>
+    <w:p>
+      <w:pPr>
+        <w:rPr>
+          <w:rFonts w:ascii="Calibri" w:hAnsi="Calibri" w:cs="Calibri"/>
+        </w:rPr>
+      </w:pPr>
+    </w:p>
+    <w:p>
+      <w:pPr>
+        <w:rPr>
+          <w:rFonts w:ascii="Calibri" w:hAnsi="Calibri" w:cs="Calibri"/>
+        </w:rPr>
+      </w:pPr>
+      <w:r>
+        <w:rPr>
+          <w:rFonts w:ascii="Calibri" w:hAnsi="Calibri" w:cs="Calibri"/>
+        </w:rPr>
+        <w:t>Best Paper, Politic</w:t>
+      </w:r>
+      <w:r>
+        <w:rPr>
+          <w:rFonts w:ascii="Calibri" w:hAnsi="Calibri" w:cs="Calibri"/>
+        </w:rPr>
+        <w:t>al Behavior</w:t>
+      </w:r>
+      <w:r>
+        <w:rPr>
+          <w:rFonts w:ascii="Calibri" w:hAnsi="Calibri" w:cs="Calibri"/>
+        </w:rPr>
+        <w:t xml:space="preserve">, presented at MPSA 2019 (“Their </w:t>
+      </w:r>
+      <w:r>
+        <w:rPr>
+          <w:rFonts w:ascii="Calibri" w:hAnsi="Calibri" w:cs="Calibri"/>
+        </w:rPr>
+        <w:t>E</w:t>
+      </w:r>
+      <w:r>
+        <w:rPr>
+          <w:rFonts w:ascii="Calibri" w:hAnsi="Calibri" w:cs="Calibri"/>
+        </w:rPr>
+        <w:t xml:space="preserve">conomic </w:t>
+      </w:r>
+      <w:r>
+        <w:rPr>
+          <w:rFonts w:ascii="Calibri" w:hAnsi="Calibri" w:cs="Calibri"/>
+        </w:rPr>
+        <w:t>P</w:t>
+      </w:r>
+      <w:r>
+        <w:rPr>
+          <w:rFonts w:ascii="Calibri" w:hAnsi="Calibri" w:cs="Calibri"/>
+        </w:rPr>
+        <w:t xml:space="preserve">ain, </w:t>
+      </w:r>
+      <w:r>
+        <w:rPr>
+          <w:rFonts w:ascii="Calibri" w:hAnsi="Calibri" w:cs="Calibri"/>
+        </w:rPr>
+        <w:t>O</w:t>
+      </w:r>
+      <w:r>
+        <w:rPr>
+          <w:rFonts w:ascii="Calibri" w:hAnsi="Calibri" w:cs="Calibri"/>
+        </w:rPr>
+        <w:t xml:space="preserve">ur </w:t>
+      </w:r>
+      <w:r>
+        <w:rPr>
+          <w:rFonts w:ascii="Calibri" w:hAnsi="Calibri" w:cs="Calibri"/>
+        </w:rPr>
+        <w:t>E</w:t>
+      </w:r>
+      <w:r>
+        <w:rPr>
+          <w:rFonts w:ascii="Calibri" w:hAnsi="Calibri" w:cs="Calibri"/>
+        </w:rPr>
+        <w:t xml:space="preserve">motional </w:t>
+      </w:r>
+      <w:r>
+        <w:rPr>
+          <w:rFonts w:ascii="Calibri" w:hAnsi="Calibri" w:cs="Calibri"/>
+        </w:rPr>
+        <w:t>G</w:t>
+      </w:r>
+      <w:r>
+        <w:rPr>
+          <w:rFonts w:ascii="Calibri" w:hAnsi="Calibri" w:cs="Calibri"/>
+        </w:rPr>
+        <w:t xml:space="preserve">ain? How </w:t>
+      </w:r>
+      <w:r>
+        <w:rPr>
+          <w:rFonts w:ascii="Calibri" w:hAnsi="Calibri" w:cs="Calibri"/>
+        </w:rPr>
+        <w:t>P</w:t>
+      </w:r>
+      <w:r>
+        <w:rPr>
+          <w:rFonts w:ascii="Calibri" w:hAnsi="Calibri" w:cs="Calibri"/>
+        </w:rPr>
+        <w:t xml:space="preserve">unishing the </w:t>
+      </w:r>
+      <w:r>
+        <w:rPr>
+          <w:rFonts w:ascii="Calibri" w:hAnsi="Calibri" w:cs="Calibri"/>
+        </w:rPr>
+        <w:t>R</w:t>
+      </w:r>
+      <w:r>
+        <w:rPr>
+          <w:rFonts w:ascii="Calibri" w:hAnsi="Calibri" w:cs="Calibri"/>
+        </w:rPr>
+        <w:t xml:space="preserve">ich </w:t>
+      </w:r>
+      <w:r>
+        <w:rPr>
+          <w:rFonts w:ascii="Calibri" w:hAnsi="Calibri" w:cs="Calibri"/>
+        </w:rPr>
+        <w:t>Mo</w:t>
+      </w:r>
+      <w:r>
+        <w:rPr>
+          <w:rFonts w:ascii="Calibri" w:hAnsi="Calibri" w:cs="Calibri"/>
+        </w:rPr>
+        <w:t xml:space="preserve">tivates </w:t>
+      </w:r>
+      <w:r>
+        <w:rPr>
+          <w:rFonts w:ascii="Calibri" w:hAnsi="Calibri" w:cs="Calibri"/>
+        </w:rPr>
+        <w:t>C</w:t>
+      </w:r>
+      <w:r>
+        <w:rPr>
+          <w:rFonts w:ascii="Calibri" w:hAnsi="Calibri" w:cs="Calibri"/>
+        </w:rPr>
+        <w:t xml:space="preserve">oncerns about </w:t>
+      </w:r>
+      <w:r>
+        <w:rPr>
+          <w:rFonts w:ascii="Calibri" w:hAnsi="Calibri" w:cs="Calibri"/>
+        </w:rPr>
+        <w:t>I</w:t>
+      </w:r>
+      <w:r>
+        <w:rPr>
+          <w:rFonts w:ascii="Calibri" w:hAnsi="Calibri" w:cs="Calibri"/>
+        </w:rPr>
+        <w:t>nequality” with</w:t>
+      </w:r>
+      <w:r>
+        <w:rPr>
+          <w:rFonts w:ascii="Calibri" w:hAnsi="Calibri" w:cs="Calibri"/>
+        </w:rPr>
+        <w:t xml:space="preserve"> H.</w:t>
+      </w:r>
+      <w:r>
+        <w:rPr>
+          <w:rFonts w:ascii="Calibri" w:hAnsi="Calibri" w:cs="Calibri"/>
+        </w:rPr>
+        <w:t xml:space="preserve"> Hannah Nam and Yanna Krupnikov)</w:t>
       </w:r>
     </w:p>
     <w:p>
@@ -1402,23 +1321,85 @@
         <w:ind w:hanging="180"/>
         <w:rPr>
           <w:rFonts w:ascii="Calibri" w:hAnsi="Calibri" w:cs="Calibri"/>
-          <w:b/>
-          <w:bCs/>
-        </w:rPr>
-      </w:pPr>
-      <w:r>
-        <w:rPr>
-          <w:rFonts w:ascii="Calibri" w:hAnsi="Calibri" w:cs="Calibri"/>
-          <w:b/>
-          <w:bCs/>
-        </w:rPr>
-        <w:t>OTHER EXPERIENCE</w:t>
-      </w:r>
+        </w:rPr>
+      </w:pPr>
+      <w:r>
+        <w:rPr>
+          <w:rFonts w:ascii="Calibri" w:hAnsi="Calibri" w:cs="Calibri"/>
+          <w:b/>
+          <w:bCs/>
+        </w:rPr>
+        <w:t>SERVICE</w:t>
+      </w:r>
+    </w:p>
+    <w:p>
+      <w:pPr>
+        <w:rPr>
+          <w:rFonts w:ascii="Calibri" w:hAnsi="Calibri" w:cs="Calibri"/>
+          <w:b/>
+          <w:bCs/>
+        </w:rPr>
+      </w:pPr>
+      <w:r>
+        <w:rPr>
+          <w:rFonts w:ascii="Calibri" w:hAnsi="Calibri" w:cs="Calibri"/>
+          <w:b/>
+          <w:bCs/>
+        </w:rPr>
+        <w:t>Reviewer</w:t>
+      </w:r>
+    </w:p>
+    <w:p>
+      <w:pPr>
+        <w:rPr>
+          <w:rFonts w:ascii="Calibri" w:hAnsi="Calibri" w:cs="Calibri"/>
+        </w:rPr>
+      </w:pPr>
+      <w:r>
+        <w:rPr>
+          <w:rFonts w:ascii="Calibri" w:hAnsi="Calibri" w:cs="Calibri"/>
+        </w:rPr>
+        <w:t>Political Behavior</w:t>
+      </w:r>
+    </w:p>
+    <w:p>
+      <w:pPr>
+        <w:ind w:hanging="180"/>
+        <w:rPr>
+          <w:rFonts w:ascii="Calibri" w:hAnsi="Calibri" w:cs="Calibri"/>
+        </w:rPr>
+      </w:pPr>
+    </w:p>
+    <w:p>
+      <w:pPr>
+        <w:rPr>
+          <w:rFonts w:ascii="Calibri" w:hAnsi="Calibri" w:cs="Calibri"/>
+          <w:b/>
+          <w:bCs/>
+        </w:rPr>
+      </w:pPr>
+      <w:r>
+        <w:rPr>
+          <w:rFonts w:ascii="Calibri" w:hAnsi="Calibri" w:cs="Calibri"/>
+          <w:b/>
+          <w:bCs/>
+        </w:rPr>
+        <w:t>Department Service</w:t>
+      </w:r>
+    </w:p>
+    <w:p>
+      <w:pPr>
+        <w:rPr>
+          <w:rFonts w:ascii="Calibri" w:hAnsi="Calibri" w:cs="Calibri"/>
+          <w:b/>
+          <w:bCs/>
+        </w:rPr>
+      </w:pPr>
     </w:p>
     <w:p>
       <w:pPr>
         <w:tabs>
-          <w:tab w:val="right" w:pos="9360"/>
+          <w:tab w:val="right" w:pos="10800"/>
         </w:tabs>
         <w:rPr>
           <w:rFonts w:ascii="Calibri" w:hAnsi="Calibri" w:cs="Calibri"/>
@@ -1430,15 +1411,7 @@
           <w:b/>
           <w:bCs/>
         </w:rPr>
-        <w:t>PhD Career Ladder Progra</w:t>
-      </w:r>
-      <w:r>
-        <w:rPr>
-          <w:rFonts w:ascii="Calibri" w:hAnsi="Calibri" w:cs="Calibri"/>
-          <w:b/>
-          <w:bCs/>
-        </w:rPr>
-        <w:t xml:space="preserve">m </w:t>
+        <w:t>Graduate Student Organization</w:t>
       </w:r>
       <w:r>
         <w:rPr>
@@ -1452,50 +1425,20 @@
         <w:rPr>
           <w:rFonts w:ascii="Calibri" w:hAnsi="Calibri" w:cs="Calibri"/>
         </w:rPr>
-        <w:t>May</w:t>
-      </w:r>
-      <w:r>
-        <w:rPr>
-          <w:rFonts w:ascii="Calibri" w:hAnsi="Calibri" w:cs="Calibri"/>
-        </w:rPr>
-        <w:t xml:space="preserve"> 2022 – </w:t>
-      </w:r>
-      <w:r>
-        <w:rPr>
-          <w:rFonts w:ascii="Calibri" w:hAnsi="Calibri" w:cs="Calibri"/>
-        </w:rPr>
-        <w:t>May 2023</w:t>
-      </w:r>
-      <w:r>
-        <w:rPr>
-          <w:rFonts w:ascii="Calibri" w:hAnsi="Calibri" w:cs="Calibri"/>
-        </w:rPr>
-        <w:t xml:space="preserve"> </w:t>
-      </w:r>
-    </w:p>
-    <w:p>
-      <w:pPr>
-        <w:rPr>
-          <w:rFonts w:ascii="Calibri" w:hAnsi="Calibri" w:cs="Calibri"/>
-        </w:rPr>
-      </w:pPr>
-      <w:r>
-        <w:rPr>
-          <w:rFonts w:ascii="Calibri" w:hAnsi="Calibri" w:cs="Calibri"/>
-        </w:rPr>
-        <w:t>Co-</w:t>
-      </w:r>
-      <w:r>
-        <w:rPr>
-          <w:rFonts w:ascii="Calibri" w:hAnsi="Calibri" w:cs="Calibri"/>
-        </w:rPr>
-        <w:t>L</w:t>
-      </w:r>
-      <w:r>
-        <w:rPr>
-          <w:rFonts w:ascii="Calibri" w:hAnsi="Calibri" w:cs="Calibri"/>
-        </w:rPr>
-        <w:t>eader, Stony Brook University</w:t>
+        <w:t>August 2019 – May 2020</w:t>
+      </w:r>
+    </w:p>
+    <w:p>
+      <w:pPr>
+        <w:rPr>
+          <w:rFonts w:ascii="Calibri" w:hAnsi="Calibri" w:cs="Calibri"/>
+        </w:rPr>
+      </w:pPr>
+      <w:r>
+        <w:rPr>
+          <w:rFonts w:ascii="Calibri" w:hAnsi="Calibri" w:cs="Calibri"/>
+        </w:rPr>
+        <w:t xml:space="preserve">Department Senator </w:t>
       </w:r>
     </w:p>
     <w:p>
@@ -1515,6 +1458,119 @@
         <w:ind w:hanging="180"/>
         <w:rPr>
           <w:rFonts w:ascii="Calibri" w:hAnsi="Calibri" w:cs="Calibri"/>
+          <w:b/>
+          <w:bCs/>
+        </w:rPr>
+      </w:pPr>
+      <w:r>
+        <w:rPr>
+          <w:rFonts w:ascii="Calibri" w:hAnsi="Calibri" w:cs="Calibri"/>
+          <w:b/>
+          <w:bCs/>
+        </w:rPr>
+        <w:t>OTHER EXPERIENCE</w:t>
+      </w:r>
+    </w:p>
+    <w:p>
+      <w:pPr>
+        <w:tabs>
+          <w:tab w:val="right" w:pos="9360"/>
+        </w:tabs>
+        <w:rPr>
+          <w:rFonts w:ascii="Calibri" w:hAnsi="Calibri" w:cs="Calibri"/>
+        </w:rPr>
+      </w:pPr>
+      <w:r>
+        <w:rPr>
+          <w:rFonts w:ascii="Calibri" w:hAnsi="Calibri" w:cs="Calibri"/>
+          <w:b/>
+          <w:bCs/>
+        </w:rPr>
+        <w:t>PhD Career Ladder Progra</w:t>
+      </w:r>
+      <w:r>
+        <w:rPr>
+          <w:rFonts w:ascii="Calibri" w:hAnsi="Calibri" w:cs="Calibri"/>
+          <w:b/>
+          <w:bCs/>
+        </w:rPr>
+        <w:t xml:space="preserve">m </w:t>
+      </w:r>
+      <w:r>
+        <w:rPr>
+          <w:rFonts w:ascii="Calibri" w:hAnsi="Calibri" w:cs="Calibri"/>
+          <w:b/>
+          <w:bCs/>
+        </w:rPr>
+        <w:tab/>
+      </w:r>
+      <w:r>
+        <w:rPr>
+          <w:rFonts w:ascii="Calibri" w:hAnsi="Calibri" w:cs="Calibri"/>
+        </w:rPr>
+        <w:t>May</w:t>
+      </w:r>
+      <w:r>
+        <w:rPr>
+          <w:rFonts w:ascii="Calibri" w:hAnsi="Calibri" w:cs="Calibri"/>
+        </w:rPr>
+        <w:t xml:space="preserve"> 2022 – </w:t>
+      </w:r>
+      <w:r>
+        <w:rPr>
+          <w:rFonts w:ascii="Calibri" w:hAnsi="Calibri" w:cs="Calibri"/>
+        </w:rPr>
+        <w:t>May 2023</w:t>
+      </w:r>
+      <w:r>
+        <w:rPr>
+          <w:rFonts w:ascii="Calibri" w:hAnsi="Calibri" w:cs="Calibri"/>
+        </w:rPr>
+        <w:t xml:space="preserve"> </w:t>
+      </w:r>
+    </w:p>
+    <w:p>
+      <w:pPr>
+        <w:rPr>
+          <w:rFonts w:ascii="Calibri" w:hAnsi="Calibri" w:cs="Calibri"/>
+        </w:rPr>
+      </w:pPr>
+      <w:r>
+        <w:rPr>
+          <w:rFonts w:ascii="Calibri" w:hAnsi="Calibri" w:cs="Calibri"/>
+        </w:rPr>
+        <w:t>Co-</w:t>
+      </w:r>
+      <w:r>
+        <w:rPr>
+          <w:rFonts w:ascii="Calibri" w:hAnsi="Calibri" w:cs="Calibri"/>
+        </w:rPr>
+        <w:t>L</w:t>
+      </w:r>
+      <w:r>
+        <w:rPr>
+          <w:rFonts w:ascii="Calibri" w:hAnsi="Calibri" w:cs="Calibri"/>
+        </w:rPr>
+        <w:t>eader, Stony Brook University</w:t>
+      </w:r>
+    </w:p>
+    <w:p>
+      <w:pPr>
+        <w:rPr>
+          <w:rFonts w:ascii="Calibri" w:hAnsi="Calibri" w:cs="Calibri"/>
+          <w:sz w:val="32"/>
+          <w:szCs w:val="32"/>
+        </w:rPr>
+      </w:pPr>
+    </w:p>
+    <w:p>
+      <w:pPr>
+        <w:pBdr>
+          <w:bottom w:val="single" w:sz="4" w:space="1" w:color="auto"/>
+        </w:pBdr>
+        <w:ind w:hanging="180"/>
+        <w:rPr>
+          <w:rFonts w:ascii="Calibri" w:hAnsi="Calibri" w:cs="Calibri"/>
         </w:rPr>
       </w:pPr>
       <w:r>
@@ -1525,6 +1581,14 @@
         </w:rPr>
         <w:t>REFERENCE</w:t>
       </w:r>
+      <w:r>
+        <w:rPr>
+          <w:rFonts w:ascii="Calibri" w:hAnsi="Calibri" w:cs="Calibri"/>
+          <w:b/>
+          <w:bCs/>
+        </w:rPr>
+        <w:t>S</w:t>
+      </w:r>
     </w:p>
     <w:p>
       <w:pPr>
@@ -1542,7 +1606,7 @@
         <w:rPr>
           <w:rFonts w:ascii="Calibri" w:hAnsi="Calibri" w:cs="Calibri"/>
         </w:rPr>
-        <w:t>, Ph.D. (advisor)</w:t>
+        <w:t>, PhD (advisor)</w:t>
       </w:r>
     </w:p>
     <w:p>
@@ -1568,13 +1632,69 @@
         <w:rPr>
           <w:rFonts w:ascii="Calibri" w:hAnsi="Calibri" w:cs="Calibri"/>
         </w:rPr>
-        <w:t>Email: ryan.vanderwielen@stonybrook.edu</w:t>
+        <w:t xml:space="preserve">Email: </w:t>
+      </w:r>
+      <w:r>
+        <w:rPr>
+          <w:rFonts w:ascii="Calibri" w:hAnsi="Calibri" w:cs="Calibri"/>
+        </w:rPr>
+        <w:t>ryan.vanderwielen@stonybrook.edu</w:t>
+      </w:r>
+    </w:p>
+    <w:p>
+      <w:pPr>
+        <w:rPr>
+          <w:rFonts w:ascii="Calibri" w:hAnsi="Calibri" w:cs="Calibri"/>
+        </w:rPr>
+      </w:pPr>
+    </w:p>
+    <w:p>
+      <w:pPr>
+        <w:rPr>
+          <w:rFonts w:ascii="Calibri" w:hAnsi="Calibri" w:cs="Calibri"/>
+        </w:rPr>
+      </w:pPr>
+      <w:r>
+        <w:rPr>
+          <w:rFonts w:ascii="Calibri" w:hAnsi="Calibri" w:cs="Calibri"/>
+        </w:rPr>
+        <w:lastRenderedPageBreak/>
+        <w:t>Michael Peress, PhD (committee member)</w:t>
+      </w:r>
+    </w:p>
+    <w:p>
+      <w:pPr>
+        <w:rPr>
+          <w:rFonts w:ascii="Calibri" w:hAnsi="Calibri" w:cs="Calibri"/>
+        </w:rPr>
+      </w:pPr>
+      <w:r>
+        <w:rPr>
+          <w:rFonts w:ascii="Calibri" w:hAnsi="Calibri" w:cs="Calibri"/>
+        </w:rPr>
+        <w:t>Department of Political Science, Stony Brook University</w:t>
+      </w:r>
+    </w:p>
+    <w:p>
+      <w:pPr>
+        <w:rPr>
+          <w:rFonts w:ascii="Calibri" w:hAnsi="Calibri" w:cs="Calibri"/>
+        </w:rPr>
+      </w:pPr>
+      <w:r>
+        <w:rPr>
+          <w:rFonts w:ascii="Calibri" w:hAnsi="Calibri" w:cs="Calibri"/>
+        </w:rPr>
+        <w:t>Email: michael.peress@stonybrook.edu</w:t>
       </w:r>
     </w:p>
     <w:sectPr>
-      <w:headerReference w:type="default" r:id="rId7"/>
-      <w:headerReference w:type="first" r:id="rId8"/>
-      <w:footerReference w:type="first" r:id="rId9"/>
+      <w:headerReference w:type="even" r:id="rId7"/>
+      <w:headerReference w:type="default" r:id="rId8"/>
+      <w:footerReference w:type="even" r:id="rId9"/>
+      <w:footerReference w:type="default" r:id="rId10"/>
+      <w:headerReference w:type="first" r:id="rId11"/>
+      <w:footerReference w:type="first" r:id="rId12"/>
       <w:pgSz w:w="12240" w:h="15840"/>
       <w:pgMar w:top="1440" w:right="1440" w:bottom="1440" w:left="1440" w:header="720" w:footer="720" w:gutter="0"/>
       <w:cols w:space="720"/>
@@ -1586,7 +1706,7 @@
 </file>
 
 <file path=word/endnotes.xml><?xml version="1.0" encoding="utf-8"?>
-<w:endnotes xmlns:wpc="http://schemas.microsoft.com/office/word/2010/wordprocessingCanvas" xmlns:cx="http://schemas.microsoft.com/office/drawing/2014/chartex" xmlns:cx1="http://schemas.microsoft.com/office/drawing/2015/9/8/chartex" xmlns:cx2="http://schemas.microsoft.com/office/drawing/2015/10/21/chartex" xmlns:cx3="http://schemas.microsoft.com/office/drawing/2016/5/9/chartex" xmlns:cx4="http://schemas.microsoft.com/office/drawing/2016/5/10/chartex" xmlns:cx5="http://schemas.microsoft.com/office/drawing/2016/5/11/chartex" xmlns:cx6="http://schemas.microsoft.com/office/drawing/2016/5/12/chartex" xmlns:cx7="http://schemas.microsoft.com/office/drawing/2016/5/13/chartex" xmlns:cx8="http://schemas.microsoft.com/office/drawing/2016/5/14/chartex" xmlns:mc="http://schemas.openxmlformats.org/markup-compatibility/2006" xmlns:aink="http://schemas.microsoft.com/office/drawing/2016/ink" xmlns:am3d="http://schemas.microsoft.com/office/drawing/2017/model3d" xmlns:o="urn:schemas-microsoft-com:office:office" xmlns:oel="http://schemas.microsoft.com/office/2019/extlst" xmlns:r="http://schemas.openxmlformats.org/officeDocument/2006/relationships" xmlns:m="http://schemas.openxmlformats.org/officeDocument/2006/math" xmlns:v="urn:schemas-microsoft-com:vml" xmlns:wp14="http://schemas.microsoft.com/office/word/2010/wordprocessingDrawing" xmlns:wp="http://schemas.openxmlformats.org/drawingml/2006/wordprocessingDrawing" xmlns:w10="urn:schemas-microsoft-com:office:word" xmlns:w="http://schemas.openxmlformats.org/wordprocessingml/2006/main" xmlns:w14="http://schemas.microsoft.com/office/word/2010/wordml" xmlns:w15="http://schemas.microsoft.com/office/word/2012/wordml" xmlns:w16cex="http://schemas.microsoft.com/office/word/2018/wordml/cex" xmlns:w16cid="http://schemas.microsoft.com/office/word/2016/wordml/cid" xmlns:w16="http://schemas.microsoft.com/office/word/2018/wordml" xmlns:w16du="http://schemas.microsoft.com/office/word/2023/wordml/word16du" xmlns:w16sdtdh="http://schemas.microsoft.com/office/word/2020/wordml/sdtdatahash" xmlns:w16se="http://schemas.microsoft.com/office/word/2015/wordml/symex" xmlns:wpg="http://schemas.microsoft.com/office/word/2010/wordprocessingGroup" xmlns:wpi="http://schemas.microsoft.com/office/word/2010/wordprocessingInk" xmlns:wne="http://schemas.microsoft.com/office/word/2006/wordml" xmlns:wps="http://schemas.microsoft.com/office/word/2010/wordprocessingShape" mc:Ignorable="w14 w15 w16se w16cid w16 w16cex w16sdtdh wp14">
+<w:endnotes xmlns:wpc="http://schemas.microsoft.com/office/word/2010/wordprocessingCanvas" xmlns:cx="http://schemas.microsoft.com/office/drawing/2014/chartex" xmlns:cx1="http://schemas.microsoft.com/office/drawing/2015/9/8/chartex" xmlns:cx2="http://schemas.microsoft.com/office/drawing/2015/10/21/chartex" xmlns:cx3="http://schemas.microsoft.com/office/drawing/2016/5/9/chartex" xmlns:cx4="http://schemas.microsoft.com/office/drawing/2016/5/10/chartex" xmlns:cx5="http://schemas.microsoft.com/office/drawing/2016/5/11/chartex" xmlns:cx6="http://schemas.microsoft.com/office/drawing/2016/5/12/chartex" xmlns:cx7="http://schemas.microsoft.com/office/drawing/2016/5/13/chartex" xmlns:cx8="http://schemas.microsoft.com/office/drawing/2016/5/14/chartex" xmlns:mc="http://schemas.openxmlformats.org/markup-compatibility/2006" xmlns:aink="http://schemas.microsoft.com/office/drawing/2016/ink" xmlns:am3d="http://schemas.microsoft.com/office/drawing/2017/model3d" xmlns:o="urn:schemas-microsoft-com:office:office" xmlns:oel="http://schemas.microsoft.com/office/2019/extlst" xmlns:r="http://schemas.openxmlformats.org/officeDocument/2006/relationships" xmlns:m="http://schemas.openxmlformats.org/officeDocument/2006/math" xmlns:v="urn:schemas-microsoft-com:vml" xmlns:wp14="http://schemas.microsoft.com/office/word/2010/wordprocessingDrawing" xmlns:wp="http://schemas.openxmlformats.org/drawingml/2006/wordprocessingDrawing" xmlns:w10="urn:schemas-microsoft-com:office:word" xmlns:w="http://schemas.openxmlformats.org/wordprocessingml/2006/main" xmlns:w14="http://schemas.microsoft.com/office/word/2010/wordml" xmlns:w15="http://schemas.microsoft.com/office/word/2012/wordml" xmlns:w16cex="http://schemas.microsoft.com/office/word/2018/wordml/cex" xmlns:w16cid="http://schemas.microsoft.com/office/word/2016/wordml/cid" xmlns:w16="http://schemas.microsoft.com/office/word/2018/wordml" xmlns:w16sdtdh="http://schemas.microsoft.com/office/word/2020/wordml/sdtdatahash" xmlns:w16se="http://schemas.microsoft.com/office/word/2015/wordml/symex" xmlns:wpg="http://schemas.microsoft.com/office/word/2010/wordprocessingGroup" xmlns:wpi="http://schemas.microsoft.com/office/word/2010/wordprocessingInk" xmlns:wne="http://schemas.microsoft.com/office/word/2006/wordml" xmlns:wps="http://schemas.microsoft.com/office/word/2010/wordprocessingShape" mc:Ignorable="w14 w15 w16se w16cid w16 w16cex w16sdtdh wp14">
   <w:endnote w:type="separator" w:id="-1">
     <w:p>
       <w:r>
@@ -1605,7 +1725,27 @@
 </file>
 
 <file path=word/footer1.xml><?xml version="1.0" encoding="utf-8"?>
-<w:ftr xmlns:wpc="http://schemas.microsoft.com/office/word/2010/wordprocessingCanvas" xmlns:cx="http://schemas.microsoft.com/office/drawing/2014/chartex" xmlns:cx1="http://schemas.microsoft.com/office/drawing/2015/9/8/chartex" xmlns:cx2="http://schemas.microsoft.com/office/drawing/2015/10/21/chartex" xmlns:cx3="http://schemas.microsoft.com/office/drawing/2016/5/9/chartex" xmlns:cx4="http://schemas.microsoft.com/office/drawing/2016/5/10/chartex" xmlns:cx5="http://schemas.microsoft.com/office/drawing/2016/5/11/chartex" xmlns:cx6="http://schemas.microsoft.com/office/drawing/2016/5/12/chartex" xmlns:cx7="http://schemas.microsoft.com/office/drawing/2016/5/13/chartex" xmlns:cx8="http://schemas.microsoft.com/office/drawing/2016/5/14/chartex" xmlns:mc="http://schemas.openxmlformats.org/markup-compatibility/2006" xmlns:aink="http://schemas.microsoft.com/office/drawing/2016/ink" xmlns:am3d="http://schemas.microsoft.com/office/drawing/2017/model3d" xmlns:o="urn:schemas-microsoft-com:office:office" xmlns:oel="http://schemas.microsoft.com/office/2019/extlst" xmlns:r="http://schemas.openxmlformats.org/officeDocument/2006/relationships" xmlns:m="http://schemas.openxmlformats.org/officeDocument/2006/math" xmlns:v="urn:schemas-microsoft-com:vml" xmlns:wp14="http://schemas.microsoft.com/office/word/2010/wordprocessingDrawing" xmlns:wp="http://schemas.openxmlformats.org/drawingml/2006/wordprocessingDrawing" xmlns:w10="urn:schemas-microsoft-com:office:word" xmlns:w="http://schemas.openxmlformats.org/wordprocessingml/2006/main" xmlns:w14="http://schemas.microsoft.com/office/word/2010/wordml" xmlns:w15="http://schemas.microsoft.com/office/word/2012/wordml" xmlns:w16cex="http://schemas.microsoft.com/office/word/2018/wordml/cex" xmlns:w16cid="http://schemas.microsoft.com/office/word/2016/wordml/cid" xmlns:w16="http://schemas.microsoft.com/office/word/2018/wordml" xmlns:w16du="http://schemas.microsoft.com/office/word/2023/wordml/word16du" xmlns:w16sdtdh="http://schemas.microsoft.com/office/word/2020/wordml/sdtdatahash" xmlns:w16se="http://schemas.microsoft.com/office/word/2015/wordml/symex" xmlns:wpg="http://schemas.microsoft.com/office/word/2010/wordprocessingGroup" xmlns:wpi="http://schemas.microsoft.com/office/word/2010/wordprocessingInk" xmlns:wne="http://schemas.microsoft.com/office/word/2006/wordml" xmlns:wps="http://schemas.microsoft.com/office/word/2010/wordprocessingShape" mc:Ignorable="w14 w15 w16se w16cid w16 w16cex w16sdtdh wp14">
+<w:ftr xmlns:wpc="http://schemas.microsoft.com/office/word/2010/wordprocessingCanvas" xmlns:cx="http://schemas.microsoft.com/office/drawing/2014/chartex" xmlns:cx1="http://schemas.microsoft.com/office/drawing/2015/9/8/chartex" xmlns:cx2="http://schemas.microsoft.com/office/drawing/2015/10/21/chartex" xmlns:cx3="http://schemas.microsoft.com/office/drawing/2016/5/9/chartex" xmlns:cx4="http://schemas.microsoft.com/office/drawing/2016/5/10/chartex" xmlns:cx5="http://schemas.microsoft.com/office/drawing/2016/5/11/chartex" xmlns:cx6="http://schemas.microsoft.com/office/drawing/2016/5/12/chartex" xmlns:cx7="http://schemas.microsoft.com/office/drawing/2016/5/13/chartex" xmlns:cx8="http://schemas.microsoft.com/office/drawing/2016/5/14/chartex" xmlns:mc="http://schemas.openxmlformats.org/markup-compatibility/2006" xmlns:aink="http://schemas.microsoft.com/office/drawing/2016/ink" xmlns:am3d="http://schemas.microsoft.com/office/drawing/2017/model3d" xmlns:o="urn:schemas-microsoft-com:office:office" xmlns:oel="http://schemas.microsoft.com/office/2019/extlst" xmlns:r="http://schemas.openxmlformats.org/officeDocument/2006/relationships" xmlns:m="http://schemas.openxmlformats.org/officeDocument/2006/math" xmlns:v="urn:schemas-microsoft-com:vml" xmlns:wp14="http://schemas.microsoft.com/office/word/2010/wordprocessingDrawing" xmlns:wp="http://schemas.openxmlformats.org/drawingml/2006/wordprocessingDrawing" xmlns:w10="urn:schemas-microsoft-com:office:word" xmlns:w="http://schemas.openxmlformats.org/wordprocessingml/2006/main" xmlns:w14="http://schemas.microsoft.com/office/word/2010/wordml" xmlns:w15="http://schemas.microsoft.com/office/word/2012/wordml" xmlns:w16cex="http://schemas.microsoft.com/office/word/2018/wordml/cex" xmlns:w16cid="http://schemas.microsoft.com/office/word/2016/wordml/cid" xmlns:w16="http://schemas.microsoft.com/office/word/2018/wordml" xmlns:w16sdtdh="http://schemas.microsoft.com/office/word/2020/wordml/sdtdatahash" xmlns:w16se="http://schemas.microsoft.com/office/word/2015/wordml/symex" xmlns:wpg="http://schemas.microsoft.com/office/word/2010/wordprocessingGroup" xmlns:wpi="http://schemas.microsoft.com/office/word/2010/wordprocessingInk" xmlns:wne="http://schemas.microsoft.com/office/word/2006/wordml" xmlns:wps="http://schemas.microsoft.com/office/word/2010/wordprocessingShape" mc:Ignorable="w14 w15 w16se w16cid w16 w16cex w16sdtdh wp14">
+  <w:p>
+    <w:pPr>
+      <w:pStyle w:val="Footer"/>
+    </w:pPr>
+  </w:p>
+</w:ftr>
+</file>
+
+<file path=word/footer2.xml><?xml version="1.0" encoding="utf-8"?>
+<w:ftr xmlns:wpc="http://schemas.microsoft.com/office/word/2010/wordprocessingCanvas" xmlns:cx="http://schemas.microsoft.com/office/drawing/2014/chartex" xmlns:cx1="http://schemas.microsoft.com/office/drawing/2015/9/8/chartex" xmlns:cx2="http://schemas.microsoft.com/office/drawing/2015/10/21/chartex" xmlns:cx3="http://schemas.microsoft.com/office/drawing/2016/5/9/chartex" xmlns:cx4="http://schemas.microsoft.com/office/drawing/2016/5/10/chartex" xmlns:cx5="http://schemas.microsoft.com/office/drawing/2016/5/11/chartex" xmlns:cx6="http://schemas.microsoft.com/office/drawing/2016/5/12/chartex" xmlns:cx7="http://schemas.microsoft.com/office/drawing/2016/5/13/chartex" xmlns:cx8="http://schemas.microsoft.com/office/drawing/2016/5/14/chartex" xmlns:mc="http://schemas.openxmlformats.org/markup-compatibility/2006" xmlns:aink="http://schemas.microsoft.com/office/drawing/2016/ink" xmlns:am3d="http://schemas.microsoft.com/office/drawing/2017/model3d" xmlns:o="urn:schemas-microsoft-com:office:office" xmlns:oel="http://schemas.microsoft.com/office/2019/extlst" xmlns:r="http://schemas.openxmlformats.org/officeDocument/2006/relationships" xmlns:m="http://schemas.openxmlformats.org/officeDocument/2006/math" xmlns:v="urn:schemas-microsoft-com:vml" xmlns:wp14="http://schemas.microsoft.com/office/word/2010/wordprocessingDrawing" xmlns:wp="http://schemas.openxmlformats.org/drawingml/2006/wordprocessingDrawing" xmlns:w10="urn:schemas-microsoft-com:office:word" xmlns:w="http://schemas.openxmlformats.org/wordprocessingml/2006/main" xmlns:w14="http://schemas.microsoft.com/office/word/2010/wordml" xmlns:w15="http://schemas.microsoft.com/office/word/2012/wordml" xmlns:w16cex="http://schemas.microsoft.com/office/word/2018/wordml/cex" xmlns:w16cid="http://schemas.microsoft.com/office/word/2016/wordml/cid" xmlns:w16="http://schemas.microsoft.com/office/word/2018/wordml" xmlns:w16sdtdh="http://schemas.microsoft.com/office/word/2020/wordml/sdtdatahash" xmlns:w16se="http://schemas.microsoft.com/office/word/2015/wordml/symex" xmlns:wpg="http://schemas.microsoft.com/office/word/2010/wordprocessingGroup" xmlns:wpi="http://schemas.microsoft.com/office/word/2010/wordprocessingInk" xmlns:wne="http://schemas.microsoft.com/office/word/2006/wordml" xmlns:wps="http://schemas.microsoft.com/office/word/2010/wordprocessingShape" mc:Ignorable="w14 w15 w16se w16cid w16 w16cex w16sdtdh wp14">
+  <w:p>
+    <w:pPr>
+      <w:pStyle w:val="Footer"/>
+    </w:pPr>
+  </w:p>
+</w:ftr>
+</file>
+
+<file path=word/footer3.xml><?xml version="1.0" encoding="utf-8"?>
+<w:ftr xmlns:wpc="http://schemas.microsoft.com/office/word/2010/wordprocessingCanvas" xmlns:cx="http://schemas.microsoft.com/office/drawing/2014/chartex" xmlns:cx1="http://schemas.microsoft.com/office/drawing/2015/9/8/chartex" xmlns:cx2="http://schemas.microsoft.com/office/drawing/2015/10/21/chartex" xmlns:cx3="http://schemas.microsoft.com/office/drawing/2016/5/9/chartex" xmlns:cx4="http://schemas.microsoft.com/office/drawing/2016/5/10/chartex" xmlns:cx5="http://schemas.microsoft.com/office/drawing/2016/5/11/chartex" xmlns:cx6="http://schemas.microsoft.com/office/drawing/2016/5/12/chartex" xmlns:cx7="http://schemas.microsoft.com/office/drawing/2016/5/13/chartex" xmlns:cx8="http://schemas.microsoft.com/office/drawing/2016/5/14/chartex" xmlns:mc="http://schemas.openxmlformats.org/markup-compatibility/2006" xmlns:aink="http://schemas.microsoft.com/office/drawing/2016/ink" xmlns:am3d="http://schemas.microsoft.com/office/drawing/2017/model3d" xmlns:o="urn:schemas-microsoft-com:office:office" xmlns:oel="http://schemas.microsoft.com/office/2019/extlst" xmlns:r="http://schemas.openxmlformats.org/officeDocument/2006/relationships" xmlns:m="http://schemas.openxmlformats.org/officeDocument/2006/math" xmlns:v="urn:schemas-microsoft-com:vml" xmlns:wp14="http://schemas.microsoft.com/office/word/2010/wordprocessingDrawing" xmlns:wp="http://schemas.openxmlformats.org/drawingml/2006/wordprocessingDrawing" xmlns:w10="urn:schemas-microsoft-com:office:word" xmlns:w="http://schemas.openxmlformats.org/wordprocessingml/2006/main" xmlns:w14="http://schemas.microsoft.com/office/word/2010/wordml" xmlns:w15="http://schemas.microsoft.com/office/word/2012/wordml" xmlns:w16cex="http://schemas.microsoft.com/office/word/2018/wordml/cex" xmlns:w16cid="http://schemas.microsoft.com/office/word/2016/wordml/cid" xmlns:w16="http://schemas.microsoft.com/office/word/2018/wordml" xmlns:w16sdtdh="http://schemas.microsoft.com/office/word/2020/wordml/sdtdatahash" xmlns:w16se="http://schemas.microsoft.com/office/word/2015/wordml/symex" xmlns:wpg="http://schemas.microsoft.com/office/word/2010/wordprocessingGroup" xmlns:wpi="http://schemas.microsoft.com/office/word/2010/wordprocessingInk" xmlns:wne="http://schemas.microsoft.com/office/word/2006/wordml" xmlns:wps="http://schemas.microsoft.com/office/word/2010/wordprocessingShape" mc:Ignorable="w14 w15 w16se w16cid w16 w16cex w16sdtdh wp14">
   <w:p>
     <w:pPr>
       <w:pStyle w:val="Footer"/>
@@ -1615,17 +1755,17 @@
       <w:t xml:space="preserve">Updated: </w:t>
     </w:r>
     <w:r>
-      <w:t>May 20</w:t>
+      <w:t>September</w:t>
     </w:r>
     <w:r>
-      <w:t>, 2023</w:t>
+      <w:t xml:space="preserve"> 2023</w:t>
     </w:r>
   </w:p>
 </w:ftr>
 </file>
 
 <file path=word/footnotes.xml><?xml version="1.0" encoding="utf-8"?>
-<w:footnotes xmlns:wpc="http://schemas.microsoft.com/office/word/2010/wordprocessingCanvas" xmlns:cx="http://schemas.microsoft.com/office/drawing/2014/chartex" xmlns:cx1="http://schemas.microsoft.com/office/drawing/2015/9/8/chartex" xmlns:cx2="http://schemas.microsoft.com/office/drawing/2015/10/21/chartex" xmlns:cx3="http://schemas.microsoft.com/office/drawing/2016/5/9/chartex" xmlns:cx4="http://schemas.microsoft.com/office/drawing/2016/5/10/chartex" xmlns:cx5="http://schemas.microsoft.com/office/drawing/2016/5/11/chartex" xmlns:cx6="http://schemas.microsoft.com/office/drawing/2016/5/12/chartex" xmlns:cx7="http://schemas.microsoft.com/office/drawing/2016/5/13/chartex" xmlns:cx8="http://schemas.microsoft.com/office/drawing/2016/5/14/chartex" xmlns:mc="http://schemas.openxmlformats.org/markup-compatibility/2006" xmlns:aink="http://schemas.microsoft.com/office/drawing/2016/ink" xmlns:am3d="http://schemas.microsoft.com/office/drawing/2017/model3d" xmlns:o="urn:schemas-microsoft-com:office:office" xmlns:oel="http://schemas.microsoft.com/office/2019/extlst" xmlns:r="http://schemas.openxmlformats.org/officeDocument/2006/relationships" xmlns:m="http://schemas.openxmlformats.org/officeDocument/2006/math" xmlns:v="urn:schemas-microsoft-com:vml" xmlns:wp14="http://schemas.microsoft.com/office/word/2010/wordprocessingDrawing" xmlns:wp="http://schemas.openxmlformats.org/drawingml/2006/wordprocessingDrawing" xmlns:w10="urn:schemas-microsoft-com:office:word" xmlns:w="http://schemas.openxmlformats.org/wordprocessingml/2006/main" xmlns:w14="http://schemas.microsoft.com/office/word/2010/wordml" xmlns:w15="http://schemas.microsoft.com/office/word/2012/wordml" xmlns:w16cex="http://schemas.microsoft.com/office/word/2018/wordml/cex" xmlns:w16cid="http://schemas.microsoft.com/office/word/2016/wordml/cid" xmlns:w16="http://schemas.microsoft.com/office/word/2018/wordml" xmlns:w16du="http://schemas.microsoft.com/office/word/2023/wordml/word16du" xmlns:w16sdtdh="http://schemas.microsoft.com/office/word/2020/wordml/sdtdatahash" xmlns:w16se="http://schemas.microsoft.com/office/word/2015/wordml/symex" xmlns:wpg="http://schemas.microsoft.com/office/word/2010/wordprocessingGroup" xmlns:wpi="http://schemas.microsoft.com/office/word/2010/wordprocessingInk" xmlns:wne="http://schemas.microsoft.com/office/word/2006/wordml" xmlns:wps="http://schemas.microsoft.com/office/word/2010/wordprocessingShape" mc:Ignorable="w14 w15 w16se w16cid w16 w16cex w16sdtdh wp14">
+<w:footnotes xmlns:wpc="http://schemas.microsoft.com/office/word/2010/wordprocessingCanvas" xmlns:cx="http://schemas.microsoft.com/office/drawing/2014/chartex" xmlns:cx1="http://schemas.microsoft.com/office/drawing/2015/9/8/chartex" xmlns:cx2="http://schemas.microsoft.com/office/drawing/2015/10/21/chartex" xmlns:cx3="http://schemas.microsoft.com/office/drawing/2016/5/9/chartex" xmlns:cx4="http://schemas.microsoft.com/office/drawing/2016/5/10/chartex" xmlns:cx5="http://schemas.microsoft.com/office/drawing/2016/5/11/chartex" xmlns:cx6="http://schemas.microsoft.com/office/drawing/2016/5/12/chartex" xmlns:cx7="http://schemas.microsoft.com/office/drawing/2016/5/13/chartex" xmlns:cx8="http://schemas.microsoft.com/office/drawing/2016/5/14/chartex" xmlns:mc="http://schemas.openxmlformats.org/markup-compatibility/2006" xmlns:aink="http://schemas.microsoft.com/office/drawing/2016/ink" xmlns:am3d="http://schemas.microsoft.com/office/drawing/2017/model3d" xmlns:o="urn:schemas-microsoft-com:office:office" xmlns:oel="http://schemas.microsoft.com/office/2019/extlst" xmlns:r="http://schemas.openxmlformats.org/officeDocument/2006/relationships" xmlns:m="http://schemas.openxmlformats.org/officeDocument/2006/math" xmlns:v="urn:schemas-microsoft-com:vml" xmlns:wp14="http://schemas.microsoft.com/office/word/2010/wordprocessingDrawing" xmlns:wp="http://schemas.openxmlformats.org/drawingml/2006/wordprocessingDrawing" xmlns:w10="urn:schemas-microsoft-com:office:word" xmlns:w="http://schemas.openxmlformats.org/wordprocessingml/2006/main" xmlns:w14="http://schemas.microsoft.com/office/word/2010/wordml" xmlns:w15="http://schemas.microsoft.com/office/word/2012/wordml" xmlns:w16cex="http://schemas.microsoft.com/office/word/2018/wordml/cex" xmlns:w16cid="http://schemas.microsoft.com/office/word/2016/wordml/cid" xmlns:w16="http://schemas.microsoft.com/office/word/2018/wordml" xmlns:w16sdtdh="http://schemas.microsoft.com/office/word/2020/wordml/sdtdatahash" xmlns:w16se="http://schemas.microsoft.com/office/word/2015/wordml/symex" xmlns:wpg="http://schemas.microsoft.com/office/word/2010/wordprocessingGroup" xmlns:wpi="http://schemas.microsoft.com/office/word/2010/wordprocessingInk" xmlns:wne="http://schemas.microsoft.com/office/word/2006/wordml" xmlns:wps="http://schemas.microsoft.com/office/word/2010/wordprocessingShape" mc:Ignorable="w14 w15 w16se w16cid w16 w16cex w16sdtdh wp14">
   <w:footnote w:type="separator" w:id="-1">
     <w:p>
       <w:r>
@@ -1644,7 +1784,17 @@
 </file>
 
 <file path=word/header1.xml><?xml version="1.0" encoding="utf-8"?>
-<w:hdr xmlns:wpc="http://schemas.microsoft.com/office/word/2010/wordprocessingCanvas" xmlns:cx="http://schemas.microsoft.com/office/drawing/2014/chartex" xmlns:cx1="http://schemas.microsoft.com/office/drawing/2015/9/8/chartex" xmlns:cx2="http://schemas.microsoft.com/office/drawing/2015/10/21/chartex" xmlns:cx3="http://schemas.microsoft.com/office/drawing/2016/5/9/chartex" xmlns:cx4="http://schemas.microsoft.com/office/drawing/2016/5/10/chartex" xmlns:cx5="http://schemas.microsoft.com/office/drawing/2016/5/11/chartex" xmlns:cx6="http://schemas.microsoft.com/office/drawing/2016/5/12/chartex" xmlns:cx7="http://schemas.microsoft.com/office/drawing/2016/5/13/chartex" xmlns:cx8="http://schemas.microsoft.com/office/drawing/2016/5/14/chartex" xmlns:mc="http://schemas.openxmlformats.org/markup-compatibility/2006" xmlns:aink="http://schemas.microsoft.com/office/drawing/2016/ink" xmlns:am3d="http://schemas.microsoft.com/office/drawing/2017/model3d" xmlns:o="urn:schemas-microsoft-com:office:office" xmlns:oel="http://schemas.microsoft.com/office/2019/extlst" xmlns:r="http://schemas.openxmlformats.org/officeDocument/2006/relationships" xmlns:m="http://schemas.openxmlformats.org/officeDocument/2006/math" xmlns:v="urn:schemas-microsoft-com:vml" xmlns:wp14="http://schemas.microsoft.com/office/word/2010/wordprocessingDrawing" xmlns:wp="http://schemas.openxmlformats.org/drawingml/2006/wordprocessingDrawing" xmlns:w10="urn:schemas-microsoft-com:office:word" xmlns:w="http://schemas.openxmlformats.org/wordprocessingml/2006/main" xmlns:w14="http://schemas.microsoft.com/office/word/2010/wordml" xmlns:w15="http://schemas.microsoft.com/office/word/2012/wordml" xmlns:w16cex="http://schemas.microsoft.com/office/word/2018/wordml/cex" xmlns:w16cid="http://schemas.microsoft.com/office/word/2016/wordml/cid" xmlns:w16="http://schemas.microsoft.com/office/word/2018/wordml" xmlns:w16du="http://schemas.microsoft.com/office/word/2023/wordml/word16du" xmlns:w16sdtdh="http://schemas.microsoft.com/office/word/2020/wordml/sdtdatahash" xmlns:w16se="http://schemas.microsoft.com/office/word/2015/wordml/symex" xmlns:wpg="http://schemas.microsoft.com/office/word/2010/wordprocessingGroup" xmlns:wpi="http://schemas.microsoft.com/office/word/2010/wordprocessingInk" xmlns:wne="http://schemas.microsoft.com/office/word/2006/wordml" xmlns:wps="http://schemas.microsoft.com/office/word/2010/wordprocessingShape" mc:Ignorable="w14 w15 w16se w16cid w16 w16cex w16sdtdh wp14">
+<w:hdr xmlns:wpc="http://schemas.microsoft.com/office/word/2010/wordprocessingCanvas" xmlns:cx="http://schemas.microsoft.com/office/drawing/2014/chartex" xmlns:cx1="http://schemas.microsoft.com/office/drawing/2015/9/8/chartex" xmlns:cx2="http://schemas.microsoft.com/office/drawing/2015/10/21/chartex" xmlns:cx3="http://schemas.microsoft.com/office/drawing/2016/5/9/chartex" xmlns:cx4="http://schemas.microsoft.com/office/drawing/2016/5/10/chartex" xmlns:cx5="http://schemas.microsoft.com/office/drawing/2016/5/11/chartex" xmlns:cx6="http://schemas.microsoft.com/office/drawing/2016/5/12/chartex" xmlns:cx7="http://schemas.microsoft.com/office/drawing/2016/5/13/chartex" xmlns:cx8="http://schemas.microsoft.com/office/drawing/2016/5/14/chartex" xmlns:mc="http://schemas.openxmlformats.org/markup-compatibility/2006" xmlns:aink="http://schemas.microsoft.com/office/drawing/2016/ink" xmlns:am3d="http://schemas.microsoft.com/office/drawing/2017/model3d" xmlns:o="urn:schemas-microsoft-com:office:office" xmlns:oel="http://schemas.microsoft.com/office/2019/extlst" xmlns:r="http://schemas.openxmlformats.org/officeDocument/2006/relationships" xmlns:m="http://schemas.openxmlformats.org/officeDocument/2006/math" xmlns:v="urn:schemas-microsoft-com:vml" xmlns:wp14="http://schemas.microsoft.com/office/word/2010/wordprocessingDrawing" xmlns:wp="http://schemas.openxmlformats.org/drawingml/2006/wordprocessingDrawing" xmlns:w10="urn:schemas-microsoft-com:office:word" xmlns:w="http://schemas.openxmlformats.org/wordprocessingml/2006/main" xmlns:w14="http://schemas.microsoft.com/office/word/2010/wordml" xmlns:w15="http://schemas.microsoft.com/office/word/2012/wordml" xmlns:w16cex="http://schemas.microsoft.com/office/word/2018/wordml/cex" xmlns:w16cid="http://schemas.microsoft.com/office/word/2016/wordml/cid" xmlns:w16="http://schemas.microsoft.com/office/word/2018/wordml" xmlns:w16sdtdh="http://schemas.microsoft.com/office/word/2020/wordml/sdtdatahash" xmlns:w16se="http://schemas.microsoft.com/office/word/2015/wordml/symex" xmlns:wpg="http://schemas.microsoft.com/office/word/2010/wordprocessingGroup" xmlns:wpi="http://schemas.microsoft.com/office/word/2010/wordprocessingInk" xmlns:wne="http://schemas.microsoft.com/office/word/2006/wordml" xmlns:wps="http://schemas.microsoft.com/office/word/2010/wordprocessingShape" mc:Ignorable="w14 w15 w16se w16cid w16 w16cex w16sdtdh wp14">
+  <w:p>
+    <w:pPr>
+      <w:pStyle w:val="Header"/>
+    </w:pPr>
+  </w:p>
+</w:hdr>
+</file>
+
+<file path=word/header2.xml><?xml version="1.0" encoding="utf-8"?>
+<w:hdr xmlns:wpc="http://schemas.microsoft.com/office/word/2010/wordprocessingCanvas" xmlns:cx="http://schemas.microsoft.com/office/drawing/2014/chartex" xmlns:cx1="http://schemas.microsoft.com/office/drawing/2015/9/8/chartex" xmlns:cx2="http://schemas.microsoft.com/office/drawing/2015/10/21/chartex" xmlns:cx3="http://schemas.microsoft.com/office/drawing/2016/5/9/chartex" xmlns:cx4="http://schemas.microsoft.com/office/drawing/2016/5/10/chartex" xmlns:cx5="http://schemas.microsoft.com/office/drawing/2016/5/11/chartex" xmlns:cx6="http://schemas.microsoft.com/office/drawing/2016/5/12/chartex" xmlns:cx7="http://schemas.microsoft.com/office/drawing/2016/5/13/chartex" xmlns:cx8="http://schemas.microsoft.com/office/drawing/2016/5/14/chartex" xmlns:mc="http://schemas.openxmlformats.org/markup-compatibility/2006" xmlns:aink="http://schemas.microsoft.com/office/drawing/2016/ink" xmlns:am3d="http://schemas.microsoft.com/office/drawing/2017/model3d" xmlns:o="urn:schemas-microsoft-com:office:office" xmlns:oel="http://schemas.microsoft.com/office/2019/extlst" xmlns:r="http://schemas.openxmlformats.org/officeDocument/2006/relationships" xmlns:m="http://schemas.openxmlformats.org/officeDocument/2006/math" xmlns:v="urn:schemas-microsoft-com:vml" xmlns:wp14="http://schemas.microsoft.com/office/word/2010/wordprocessingDrawing" xmlns:wp="http://schemas.openxmlformats.org/drawingml/2006/wordprocessingDrawing" xmlns:w10="urn:schemas-microsoft-com:office:word" xmlns:w="http://schemas.openxmlformats.org/wordprocessingml/2006/main" xmlns:w14="http://schemas.microsoft.com/office/word/2010/wordml" xmlns:w15="http://schemas.microsoft.com/office/word/2012/wordml" xmlns:w16cex="http://schemas.microsoft.com/office/word/2018/wordml/cex" xmlns:w16cid="http://schemas.microsoft.com/office/word/2016/wordml/cid" xmlns:w16="http://schemas.microsoft.com/office/word/2018/wordml" xmlns:w16sdtdh="http://schemas.microsoft.com/office/word/2020/wordml/sdtdatahash" xmlns:w16se="http://schemas.microsoft.com/office/word/2015/wordml/symex" xmlns:wpg="http://schemas.microsoft.com/office/word/2010/wordprocessingGroup" xmlns:wpi="http://schemas.microsoft.com/office/word/2010/wordprocessingInk" xmlns:wne="http://schemas.microsoft.com/office/word/2006/wordml" xmlns:wps="http://schemas.microsoft.com/office/word/2010/wordprocessingShape" mc:Ignorable="w14 w15 w16se w16cid w16 w16cex w16sdtdh wp14">
   <w:p>
     <w:pPr>
       <w:pStyle w:val="Header"/>
@@ -1661,8 +1811,8 @@
 </w:hdr>
 </file>
 
-<file path=word/header2.xml><?xml version="1.0" encoding="utf-8"?>
-<w:hdr xmlns:wpc="http://schemas.microsoft.com/office/word/2010/wordprocessingCanvas" xmlns:cx="http://schemas.microsoft.com/office/drawing/2014/chartex" xmlns:cx1="http://schemas.microsoft.com/office/drawing/2015/9/8/chartex" xmlns:cx2="http://schemas.microsoft.com/office/drawing/2015/10/21/chartex" xmlns:cx3="http://schemas.microsoft.com/office/drawing/2016/5/9/chartex" xmlns:cx4="http://schemas.microsoft.com/office/drawing/2016/5/10/chartex" xmlns:cx5="http://schemas.microsoft.com/office/drawing/2016/5/11/chartex" xmlns:cx6="http://schemas.microsoft.com/office/drawing/2016/5/12/chartex" xmlns:cx7="http://schemas.microsoft.com/office/drawing/2016/5/13/chartex" xmlns:cx8="http://schemas.microsoft.com/office/drawing/2016/5/14/chartex" xmlns:mc="http://schemas.openxmlformats.org/markup-compatibility/2006" xmlns:aink="http://schemas.microsoft.com/office/drawing/2016/ink" xmlns:am3d="http://schemas.microsoft.com/office/drawing/2017/model3d" xmlns:o="urn:schemas-microsoft-com:office:office" xmlns:oel="http://schemas.microsoft.com/office/2019/extlst" xmlns:r="http://schemas.openxmlformats.org/officeDocument/2006/relationships" xmlns:m="http://schemas.openxmlformats.org/officeDocument/2006/math" xmlns:v="urn:schemas-microsoft-com:vml" xmlns:wp14="http://schemas.microsoft.com/office/word/2010/wordprocessingDrawing" xmlns:wp="http://schemas.openxmlformats.org/drawingml/2006/wordprocessingDrawing" xmlns:w10="urn:schemas-microsoft-com:office:word" xmlns:w="http://schemas.openxmlformats.org/wordprocessingml/2006/main" xmlns:w14="http://schemas.microsoft.com/office/word/2010/wordml" xmlns:w15="http://schemas.microsoft.com/office/word/2012/wordml" xmlns:w16cex="http://schemas.microsoft.com/office/word/2018/wordml/cex" xmlns:w16cid="http://schemas.microsoft.com/office/word/2016/wordml/cid" xmlns:w16="http://schemas.microsoft.com/office/word/2018/wordml" xmlns:w16du="http://schemas.microsoft.com/office/word/2023/wordml/word16du" xmlns:w16sdtdh="http://schemas.microsoft.com/office/word/2020/wordml/sdtdatahash" xmlns:w16se="http://schemas.microsoft.com/office/word/2015/wordml/symex" xmlns:wpg="http://schemas.microsoft.com/office/word/2010/wordprocessingGroup" xmlns:wpi="http://schemas.microsoft.com/office/word/2010/wordprocessingInk" xmlns:wne="http://schemas.microsoft.com/office/word/2006/wordml" xmlns:wps="http://schemas.microsoft.com/office/word/2010/wordprocessingShape" mc:Ignorable="w14 w15 w16se w16cid w16 w16cex w16sdtdh wp14">
+<file path=word/header3.xml><?xml version="1.0" encoding="utf-8"?>
+<w:hdr xmlns:wpc="http://schemas.microsoft.com/office/word/2010/wordprocessingCanvas" xmlns:cx="http://schemas.microsoft.com/office/drawing/2014/chartex" xmlns:cx1="http://schemas.microsoft.com/office/drawing/2015/9/8/chartex" xmlns:cx2="http://schemas.microsoft.com/office/drawing/2015/10/21/chartex" xmlns:cx3="http://schemas.microsoft.com/office/drawing/2016/5/9/chartex" xmlns:cx4="http://schemas.microsoft.com/office/drawing/2016/5/10/chartex" xmlns:cx5="http://schemas.microsoft.com/office/drawing/2016/5/11/chartex" xmlns:cx6="http://schemas.microsoft.com/office/drawing/2016/5/12/chartex" xmlns:cx7="http://schemas.microsoft.com/office/drawing/2016/5/13/chartex" xmlns:cx8="http://schemas.microsoft.com/office/drawing/2016/5/14/chartex" xmlns:mc="http://schemas.openxmlformats.org/markup-compatibility/2006" xmlns:aink="http://schemas.microsoft.com/office/drawing/2016/ink" xmlns:am3d="http://schemas.microsoft.com/office/drawing/2017/model3d" xmlns:o="urn:schemas-microsoft-com:office:office" xmlns:oel="http://schemas.microsoft.com/office/2019/extlst" xmlns:r="http://schemas.openxmlformats.org/officeDocument/2006/relationships" xmlns:m="http://schemas.openxmlformats.org/officeDocument/2006/math" xmlns:v="urn:schemas-microsoft-com:vml" xmlns:wp14="http://schemas.microsoft.com/office/word/2010/wordprocessingDrawing" xmlns:wp="http://schemas.openxmlformats.org/drawingml/2006/wordprocessingDrawing" xmlns:w10="urn:schemas-microsoft-com:office:word" xmlns:w="http://schemas.openxmlformats.org/wordprocessingml/2006/main" xmlns:w14="http://schemas.microsoft.com/office/word/2010/wordml" xmlns:w15="http://schemas.microsoft.com/office/word/2012/wordml" xmlns:w16cex="http://schemas.microsoft.com/office/word/2018/wordml/cex" xmlns:w16cid="http://schemas.microsoft.com/office/word/2016/wordml/cid" xmlns:w16="http://schemas.microsoft.com/office/word/2018/wordml" xmlns:w16sdtdh="http://schemas.microsoft.com/office/word/2020/wordml/sdtdatahash" xmlns:w16se="http://schemas.microsoft.com/office/word/2015/wordml/symex" xmlns:wpg="http://schemas.microsoft.com/office/word/2010/wordprocessingGroup" xmlns:wpi="http://schemas.microsoft.com/office/word/2010/wordprocessingInk" xmlns:wne="http://schemas.microsoft.com/office/word/2006/wordml" xmlns:wps="http://schemas.microsoft.com/office/word/2010/wordprocessingShape" mc:Ignorable="w14 w15 w16se w16cid w16 w16cex w16sdtdh wp14">
   <w:p>
     <w:pPr>
       <w:pStyle w:val="Header"/>
@@ -1740,7 +1890,7 @@
 </file>
 
 <file path=word/numbering.xml><?xml version="1.0" encoding="utf-8"?>
-<w:numbering xmlns:wpc="http://schemas.microsoft.com/office/word/2010/wordprocessingCanvas" xmlns:cx="http://schemas.microsoft.com/office/drawing/2014/chartex" xmlns:cx1="http://schemas.microsoft.com/office/drawing/2015/9/8/chartex" xmlns:cx2="http://schemas.microsoft.com/office/drawing/2015/10/21/chartex" xmlns:cx3="http://schemas.microsoft.com/office/drawing/2016/5/9/chartex" xmlns:cx4="http://schemas.microsoft.com/office/drawing/2016/5/10/chartex" xmlns:cx5="http://schemas.microsoft.com/office/drawing/2016/5/11/chartex" xmlns:cx6="http://schemas.microsoft.com/office/drawing/2016/5/12/chartex" xmlns:cx7="http://schemas.microsoft.com/office/drawing/2016/5/13/chartex" xmlns:cx8="http://schemas.microsoft.com/office/drawing/2016/5/14/chartex" xmlns:mc="http://schemas.openxmlformats.org/markup-compatibility/2006" xmlns:aink="http://schemas.microsoft.com/office/drawing/2016/ink" xmlns:am3d="http://schemas.microsoft.com/office/drawing/2017/model3d" xmlns:o="urn:schemas-microsoft-com:office:office" xmlns:oel="http://schemas.microsoft.com/office/2019/extlst" xmlns:r="http://schemas.openxmlformats.org/officeDocument/2006/relationships" xmlns:m="http://schemas.openxmlformats.org/officeDocument/2006/math" xmlns:v="urn:schemas-microsoft-com:vml" xmlns:wp14="http://schemas.microsoft.com/office/word/2010/wordprocessingDrawing" xmlns:wp="http://schemas.openxmlformats.org/drawingml/2006/wordprocessingDrawing" xmlns:w10="urn:schemas-microsoft-com:office:word" xmlns:w="http://schemas.openxmlformats.org/wordprocessingml/2006/main" xmlns:w14="http://schemas.microsoft.com/office/word/2010/wordml" xmlns:w15="http://schemas.microsoft.com/office/word/2012/wordml" xmlns:w16cex="http://schemas.microsoft.com/office/word/2018/wordml/cex" xmlns:w16cid="http://schemas.microsoft.com/office/word/2016/wordml/cid" xmlns:w16="http://schemas.microsoft.com/office/word/2018/wordml" xmlns:w16du="http://schemas.microsoft.com/office/word/2023/wordml/word16du" xmlns:w16sdtdh="http://schemas.microsoft.com/office/word/2020/wordml/sdtdatahash" xmlns:w16se="http://schemas.microsoft.com/office/word/2015/wordml/symex" xmlns:wpg="http://schemas.microsoft.com/office/word/2010/wordprocessingGroup" xmlns:wpi="http://schemas.microsoft.com/office/word/2010/wordprocessingInk" xmlns:wne="http://schemas.microsoft.com/office/word/2006/wordml" xmlns:wps="http://schemas.microsoft.com/office/word/2010/wordprocessingShape" mc:Ignorable="w14 w15 w16se w16cid w16 w16cex w16sdtdh wp14">
+<w:numbering xmlns:wpc="http://schemas.microsoft.com/office/word/2010/wordprocessingCanvas" xmlns:cx="http://schemas.microsoft.com/office/drawing/2014/chartex" xmlns:cx1="http://schemas.microsoft.com/office/drawing/2015/9/8/chartex" xmlns:cx2="http://schemas.microsoft.com/office/drawing/2015/10/21/chartex" xmlns:cx3="http://schemas.microsoft.com/office/drawing/2016/5/9/chartex" xmlns:cx4="http://schemas.microsoft.com/office/drawing/2016/5/10/chartex" xmlns:cx5="http://schemas.microsoft.com/office/drawing/2016/5/11/chartex" xmlns:cx6="http://schemas.microsoft.com/office/drawing/2016/5/12/chartex" xmlns:cx7="http://schemas.microsoft.com/office/drawing/2016/5/13/chartex" xmlns:cx8="http://schemas.microsoft.com/office/drawing/2016/5/14/chartex" xmlns:mc="http://schemas.openxmlformats.org/markup-compatibility/2006" xmlns:aink="http://schemas.microsoft.com/office/drawing/2016/ink" xmlns:am3d="http://schemas.microsoft.com/office/drawing/2017/model3d" xmlns:o="urn:schemas-microsoft-com:office:office" xmlns:oel="http://schemas.microsoft.com/office/2019/extlst" xmlns:r="http://schemas.openxmlformats.org/officeDocument/2006/relationships" xmlns:m="http://schemas.openxmlformats.org/officeDocument/2006/math" xmlns:v="urn:schemas-microsoft-com:vml" xmlns:wp14="http://schemas.microsoft.com/office/word/2010/wordprocessingDrawing" xmlns:wp="http://schemas.openxmlformats.org/drawingml/2006/wordprocessingDrawing" xmlns:w10="urn:schemas-microsoft-com:office:word" xmlns:w="http://schemas.openxmlformats.org/wordprocessingml/2006/main" xmlns:w14="http://schemas.microsoft.com/office/word/2010/wordml" xmlns:w15="http://schemas.microsoft.com/office/word/2012/wordml" xmlns:w16cex="http://schemas.microsoft.com/office/word/2018/wordml/cex" xmlns:w16cid="http://schemas.microsoft.com/office/word/2016/wordml/cid" xmlns:w16="http://schemas.microsoft.com/office/word/2018/wordml" xmlns:w16sdtdh="http://schemas.microsoft.com/office/word/2020/wordml/sdtdatahash" xmlns:w16se="http://schemas.microsoft.com/office/word/2015/wordml/symex" xmlns:wpg="http://schemas.microsoft.com/office/word/2010/wordprocessingGroup" xmlns:wpi="http://schemas.microsoft.com/office/word/2010/wordprocessingInk" xmlns:wne="http://schemas.microsoft.com/office/word/2006/wordml" xmlns:wps="http://schemas.microsoft.com/office/word/2010/wordprocessingShape" mc:Ignorable="w14 w15 w16se w16cid w16 w16cex w16sdtdh wp14">
   <w:abstractNum w:abstractNumId="0" w15:restartNumberingAfterBreak="0">
     <w:nsid w:val="1E8E6C07"/>
     <w:multiLevelType w:val="hybridMultilevel"/>

</xml_diff>